<commit_message>
Last fixes of economics section
</commit_message>
<xml_diff>
--- a/Documentation/Экономическая часть Горшков.docx
+++ b/Documentation/Экономическая часть Горшков.docx
@@ -1376,7 +1376,7 @@
           <v:shape id="_x0000_i1025" type="#_x0000_t75" style="width:227.25pt;height:32.25pt" o:ole="">
             <v:imagedata r:id="rId6" o:title=""/>
           </v:shape>
-          <o:OLEObject Type="Embed" ProgID="Equation.3" ShapeID="_x0000_i1025" DrawAspect="Content" ObjectID="_1492892866" r:id="rId7"/>
+          <o:OLEObject Type="Embed" ProgID="Equation.3" ShapeID="_x0000_i1025" DrawAspect="Content" ObjectID="_1492905505" r:id="rId7"/>
         </w:object>
       </w:r>
       <w:r>
@@ -1405,7 +1405,7 @@
           <v:shape id="_x0000_i1026" type="#_x0000_t75" style="width:90pt;height:18.75pt" o:ole="">
             <v:imagedata r:id="rId8" o:title=""/>
           </v:shape>
-          <o:OLEObject Type="Embed" ProgID="Equation.3" ShapeID="_x0000_i1026" DrawAspect="Content" ObjectID="_1492892867" r:id="rId9"/>
+          <o:OLEObject Type="Embed" ProgID="Equation.3" ShapeID="_x0000_i1026" DrawAspect="Content" ObjectID="_1492905506" r:id="rId9"/>
         </w:object>
       </w:r>
       <w:r>
@@ -1429,7 +1429,7 @@
           <v:shape id="_x0000_i1027" type="#_x0000_t75" style="width:9.75pt;height:17.25pt" o:ole="">
             <v:imagedata r:id="rId10" o:title=""/>
           </v:shape>
-          <o:OLEObject Type="Embed" ProgID="Equation.3" ShapeID="_x0000_i1027" DrawAspect="Content" ObjectID="_1492892868" r:id="rId11"/>
+          <o:OLEObject Type="Embed" ProgID="Equation.3" ShapeID="_x0000_i1027" DrawAspect="Content" ObjectID="_1492905507" r:id="rId11"/>
         </w:object>
       </w:r>
       <w:r>
@@ -1457,7 +1457,7 @@
           <v:shape id="_x0000_i1028" type="#_x0000_t75" style="width:11.25pt;height:17.25pt" o:ole="">
             <v:imagedata r:id="rId12" o:title=""/>
           </v:shape>
-          <o:OLEObject Type="Embed" ProgID="Equation.3" ShapeID="_x0000_i1028" DrawAspect="Content" ObjectID="_1492892869" r:id="rId13"/>
+          <o:OLEObject Type="Embed" ProgID="Equation.3" ShapeID="_x0000_i1028" DrawAspect="Content" ObjectID="_1492905508" r:id="rId13"/>
         </w:object>
       </w:r>
       <w:r>
@@ -1480,7 +1480,7 @@
           <v:shape id="_x0000_i1029" type="#_x0000_t75" style="width:11.25pt;height:18pt" o:ole="">
             <v:imagedata r:id="rId14" o:title=""/>
           </v:shape>
-          <o:OLEObject Type="Embed" ProgID="Equation.3" ShapeID="_x0000_i1029" DrawAspect="Content" ObjectID="_1492892870" r:id="rId15"/>
+          <o:OLEObject Type="Embed" ProgID="Equation.3" ShapeID="_x0000_i1029" DrawAspect="Content" ObjectID="_1492905509" r:id="rId15"/>
         </w:object>
       </w:r>
       <w:r>
@@ -1550,7 +1550,7 @@
           <v:shape id="_x0000_i1030" type="#_x0000_t75" style="width:11.25pt;height:18pt" o:ole="">
             <v:imagedata r:id="rId14" o:title=""/>
           </v:shape>
-          <o:OLEObject Type="Embed" ProgID="Equation.3" ShapeID="_x0000_i1030" DrawAspect="Content" ObjectID="_1492892871" r:id="rId16"/>
+          <o:OLEObject Type="Embed" ProgID="Equation.3" ShapeID="_x0000_i1030" DrawAspect="Content" ObjectID="_1492905510" r:id="rId16"/>
         </w:object>
       </w:r>
       <w:r>
@@ -1571,7 +1571,7 @@
           <v:shape id="_x0000_i1031" type="#_x0000_t75" style="width:12pt;height:17.25pt" o:ole="">
             <v:imagedata r:id="rId17" o:title=""/>
           </v:shape>
-          <o:OLEObject Type="Embed" ProgID="Equation.3" ShapeID="_x0000_i1031" DrawAspect="Content" ObjectID="_1492892872" r:id="rId18"/>
+          <o:OLEObject Type="Embed" ProgID="Equation.3" ShapeID="_x0000_i1031" DrawAspect="Content" ObjectID="_1492905511" r:id="rId18"/>
         </w:object>
       </w:r>
       <w:r>
@@ -1585,7 +1585,7 @@
           <v:shape id="_x0000_i1032" type="#_x0000_t75" style="width:14.25pt;height:17.25pt" o:ole="">
             <v:imagedata r:id="rId19" o:title=""/>
           </v:shape>
-          <o:OLEObject Type="Embed" ProgID="Equation.3" ShapeID="_x0000_i1032" DrawAspect="Content" ObjectID="_1492892873" r:id="rId20"/>
+          <o:OLEObject Type="Embed" ProgID="Equation.3" ShapeID="_x0000_i1032" DrawAspect="Content" ObjectID="_1492905512" r:id="rId20"/>
         </w:object>
       </w:r>
       <w:r>
@@ -1599,7 +1599,7 @@
           <v:shape id="_x0000_i1033" type="#_x0000_t75" style="width:14.25pt;height:18.75pt" o:ole="">
             <v:imagedata r:id="rId21" o:title=""/>
           </v:shape>
-          <o:OLEObject Type="Embed" ProgID="Equation.3" ShapeID="_x0000_i1033" DrawAspect="Content" ObjectID="_1492892874" r:id="rId22"/>
+          <o:OLEObject Type="Embed" ProgID="Equation.3" ShapeID="_x0000_i1033" DrawAspect="Content" ObjectID="_1492905513" r:id="rId22"/>
         </w:object>
       </w:r>
       <w:r>
@@ -2000,7 +2000,7 @@
           <v:shape id="_x0000_i1034" type="#_x0000_t75" style="width:15.75pt;height:17.25pt" o:ole="">
             <v:imagedata r:id="rId23" o:title=""/>
           </v:shape>
-          <o:OLEObject Type="Embed" ProgID="Equation.3" ShapeID="_x0000_i1034" DrawAspect="Content" ObjectID="_1492892875" r:id="rId24"/>
+          <o:OLEObject Type="Embed" ProgID="Equation.3" ShapeID="_x0000_i1034" DrawAspect="Content" ObjectID="_1492905514" r:id="rId24"/>
         </w:object>
       </w:r>
       <w:r>
@@ -2034,7 +2034,7 @@
           <v:shape id="_x0000_i1035" type="#_x0000_t75" style="width:15.75pt;height:18.75pt" o:ole="">
             <v:imagedata r:id="rId25" o:title=""/>
           </v:shape>
-          <o:OLEObject Type="Embed" ProgID="Equation.3" ShapeID="_x0000_i1035" DrawAspect="Content" ObjectID="_1492892876" r:id="rId26"/>
+          <o:OLEObject Type="Embed" ProgID="Equation.3" ShapeID="_x0000_i1035" DrawAspect="Content" ObjectID="_1492905515" r:id="rId26"/>
         </w:object>
       </w:r>
       <w:r>
@@ -2067,7 +2067,7 @@
           <v:shape id="_x0000_i1036" type="#_x0000_t75" style="width:101.25pt;height:18.75pt" o:ole="">
             <v:imagedata r:id="rId27" o:title=""/>
           </v:shape>
-          <o:OLEObject Type="Embed" ProgID="Equation.3" ShapeID="_x0000_i1036" DrawAspect="Content" ObjectID="_1492892877" r:id="rId28"/>
+          <o:OLEObject Type="Embed" ProgID="Equation.3" ShapeID="_x0000_i1036" DrawAspect="Content" ObjectID="_1492905516" r:id="rId28"/>
         </w:object>
       </w:r>
       <w:r>
@@ -2081,7 +2081,7 @@
           <v:shape id="_x0000_i1037" type="#_x0000_t75" style="width:11.25pt;height:17.25pt" o:ole="">
             <v:imagedata r:id="rId12" o:title=""/>
           </v:shape>
-          <o:OLEObject Type="Embed" ProgID="Equation.3" ShapeID="_x0000_i1037" DrawAspect="Content" ObjectID="_1492892878" r:id="rId29"/>
+          <o:OLEObject Type="Embed" ProgID="Equation.3" ShapeID="_x0000_i1037" DrawAspect="Content" ObjectID="_1492905517" r:id="rId29"/>
         </w:object>
       </w:r>
       <w:r>
@@ -2095,7 +2095,7 @@
           <v:shape id="_x0000_i1038" type="#_x0000_t75" style="width:11.25pt;height:17.25pt" o:ole="">
             <v:imagedata r:id="rId12" o:title=""/>
           </v:shape>
-          <o:OLEObject Type="Embed" ProgID="Equation.3" ShapeID="_x0000_i1038" DrawAspect="Content" ObjectID="_1492892879" r:id="rId30"/>
+          <o:OLEObject Type="Embed" ProgID="Equation.3" ShapeID="_x0000_i1038" DrawAspect="Content" ObjectID="_1492905518" r:id="rId30"/>
         </w:object>
       </w:r>
     </w:p>
@@ -2121,7 +2121,7 @@
           <v:shape id="_x0000_i1039" type="#_x0000_t75" style="width:143.25pt;height:18.75pt" o:ole="">
             <v:imagedata r:id="rId31" o:title=""/>
           </v:shape>
-          <o:OLEObject Type="Embed" ProgID="Equation.3" ShapeID="_x0000_i1039" DrawAspect="Content" ObjectID="_1492892880" r:id="rId32"/>
+          <o:OLEObject Type="Embed" ProgID="Equation.3" ShapeID="_x0000_i1039" DrawAspect="Content" ObjectID="_1492905519" r:id="rId32"/>
         </w:object>
       </w:r>
       <w:r>
@@ -2132,7 +2132,7 @@
           <v:shape id="_x0000_i1040" type="#_x0000_t75" style="width:11.25pt;height:17.25pt" o:ole="">
             <v:imagedata r:id="rId12" o:title=""/>
           </v:shape>
-          <o:OLEObject Type="Embed" ProgID="Equation.3" ShapeID="_x0000_i1040" DrawAspect="Content" ObjectID="_1492892881" r:id="rId33"/>
+          <o:OLEObject Type="Embed" ProgID="Equation.3" ShapeID="_x0000_i1040" DrawAspect="Content" ObjectID="_1492905520" r:id="rId33"/>
         </w:object>
       </w:r>
     </w:p>
@@ -2158,7 +2158,7 @@
           <v:shape id="_x0000_i1041" type="#_x0000_t75" style="width:120pt;height:33pt" o:ole="">
             <v:imagedata r:id="rId34" o:title=""/>
           </v:shape>
-          <o:OLEObject Type="Embed" ProgID="Equation.3" ShapeID="_x0000_i1041" DrawAspect="Content" ObjectID="_1492892882" r:id="rId35"/>
+          <o:OLEObject Type="Embed" ProgID="Equation.3" ShapeID="_x0000_i1041" DrawAspect="Content" ObjectID="_1492905521" r:id="rId35"/>
         </w:object>
       </w:r>
       <w:r>
@@ -2187,7 +2187,7 @@
           <v:shape id="_x0000_i1042" type="#_x0000_t75" style="width:78.75pt;height:17.25pt" o:ole="">
             <v:imagedata r:id="rId36" o:title=""/>
           </v:shape>
-          <o:OLEObject Type="Embed" ProgID="Equation.3" ShapeID="_x0000_i1042" DrawAspect="Content" ObjectID="_1492892883" r:id="rId37"/>
+          <o:OLEObject Type="Embed" ProgID="Equation.3" ShapeID="_x0000_i1042" DrawAspect="Content" ObjectID="_1492905522" r:id="rId37"/>
         </w:object>
       </w:r>
       <w:r>
@@ -2207,7 +2207,7 @@
           <v:shape id="_x0000_i1043" type="#_x0000_t75" style="width:81pt;height:17.25pt" o:ole="">
             <v:imagedata r:id="rId38" o:title=""/>
           </v:shape>
-          <o:OLEObject Type="Embed" ProgID="Equation.3" ShapeID="_x0000_i1043" DrawAspect="Content" ObjectID="_1492892884" r:id="rId39"/>
+          <o:OLEObject Type="Embed" ProgID="Equation.3" ShapeID="_x0000_i1043" DrawAspect="Content" ObjectID="_1492905523" r:id="rId39"/>
         </w:object>
       </w:r>
       <w:r>
@@ -2227,7 +2227,7 @@
           <v:shape id="_x0000_i1044" type="#_x0000_t75" style="width:81pt;height:17.25pt" o:ole="">
             <v:imagedata r:id="rId40" o:title=""/>
           </v:shape>
-          <o:OLEObject Type="Embed" ProgID="Equation.3" ShapeID="_x0000_i1044" DrawAspect="Content" ObjectID="_1492892885" r:id="rId41"/>
+          <o:OLEObject Type="Embed" ProgID="Equation.3" ShapeID="_x0000_i1044" DrawAspect="Content" ObjectID="_1492905524" r:id="rId41"/>
         </w:object>
       </w:r>
       <w:r>
@@ -2247,7 +2247,7 @@
           <v:shape id="_x0000_i1045" type="#_x0000_t75" style="width:77.25pt;height:18.75pt" o:ole="">
             <v:imagedata r:id="rId42" o:title=""/>
           </v:shape>
-          <o:OLEObject Type="Embed" ProgID="Equation.3" ShapeID="_x0000_i1045" DrawAspect="Content" ObjectID="_1492892886" r:id="rId43"/>
+          <o:OLEObject Type="Embed" ProgID="Equation.3" ShapeID="_x0000_i1045" DrawAspect="Content" ObjectID="_1492905525" r:id="rId43"/>
         </w:object>
       </w:r>
       <w:r>
@@ -2300,7 +2300,7 @@
           <v:shape id="_x0000_i1046" type="#_x0000_t75" style="width:173.25pt;height:18.75pt" o:ole="">
             <v:imagedata r:id="rId44" o:title=""/>
           </v:shape>
-          <o:OLEObject Type="Embed" ProgID="Equation.3" ShapeID="_x0000_i1046" DrawAspect="Content" ObjectID="_1492892887" r:id="rId45"/>
+          <o:OLEObject Type="Embed" ProgID="Equation.3" ShapeID="_x0000_i1046" DrawAspect="Content" ObjectID="_1492905526" r:id="rId45"/>
         </w:object>
       </w:r>
       <w:r>
@@ -2309,15 +2309,8 @@
       <w:r>
         <w:t>.</w:t>
       </w:r>
-      <w:r>
-        <w:t xml:space="preserve"> </w:t>
-      </w:r>
-      <w:r>
-        <w:rPr>
-          <w:highlight w:val="yellow"/>
-        </w:rPr>
-        <w:t>Не получается у Вас эта сумма!</w:t>
-      </w:r>
+      <w:bookmarkStart w:id="0" w:name="_GoBack"/>
+      <w:bookmarkEnd w:id="0"/>
     </w:p>
     <w:p>
       <w:pPr>
@@ -2365,7 +2358,7 @@
           <v:shape id="_x0000_i1047" type="#_x0000_t75" style="width:42.75pt;height:33pt" o:ole="">
             <v:imagedata r:id="rId46" o:title=""/>
           </v:shape>
-          <o:OLEObject Type="Embed" ProgID="Equation.3" ShapeID="_x0000_i1047" DrawAspect="Content" ObjectID="_1492892888" r:id="rId47"/>
+          <o:OLEObject Type="Embed" ProgID="Equation.3" ShapeID="_x0000_i1047" DrawAspect="Content" ObjectID="_1492905527" r:id="rId47"/>
         </w:object>
       </w:r>
       <w:r>
@@ -2394,7 +2387,7 @@
           <v:shape id="_x0000_i1048" type="#_x0000_t75" style="width:56.25pt;height:33.75pt" o:ole="">
             <v:imagedata r:id="rId48" o:title=""/>
           </v:shape>
-          <o:OLEObject Type="Embed" ProgID="Equation.3" ShapeID="_x0000_i1048" DrawAspect="Content" ObjectID="_1492892889" r:id="rId49"/>
+          <o:OLEObject Type="Embed" ProgID="Equation.3" ShapeID="_x0000_i1048" DrawAspect="Content" ObjectID="_1492905528" r:id="rId49"/>
         </w:object>
       </w:r>
     </w:p>
@@ -2411,7 +2404,7 @@
           <v:shape id="_x0000_i1049" type="#_x0000_t75" style="width:20.25pt;height:18.75pt" o:ole="">
             <v:imagedata r:id="rId50" o:title=""/>
           </v:shape>
-          <o:OLEObject Type="Embed" ProgID="Equation.3" ShapeID="_x0000_i1049" DrawAspect="Content" ObjectID="_1492892890" r:id="rId51"/>
+          <o:OLEObject Type="Embed" ProgID="Equation.3" ShapeID="_x0000_i1049" DrawAspect="Content" ObjectID="_1492905529" r:id="rId51"/>
         </w:object>
       </w:r>
       <w:r>
@@ -2444,7 +2437,7 @@
           <v:shape id="_x0000_i1050" type="#_x0000_t75" style="width:20.25pt;height:18.75pt" o:ole="">
             <v:imagedata r:id="rId52" o:title=""/>
           </v:shape>
-          <o:OLEObject Type="Embed" ProgID="Equation.3" ShapeID="_x0000_i1050" DrawAspect="Content" ObjectID="_1492892891" r:id="rId53"/>
+          <o:OLEObject Type="Embed" ProgID="Equation.3" ShapeID="_x0000_i1050" DrawAspect="Content" ObjectID="_1492905530" r:id="rId53"/>
         </w:object>
       </w:r>
       <w:r>
@@ -2675,7 +2668,7 @@
           <v:shape id="_x0000_i1051" type="#_x0000_t75" style="width:99pt;height:30.75pt" o:ole="">
             <v:imagedata r:id="rId54" o:title=""/>
           </v:shape>
-          <o:OLEObject Type="Embed" ProgID="Equation.3" ShapeID="_x0000_i1051" DrawAspect="Content" ObjectID="_1492892892" r:id="rId55"/>
+          <o:OLEObject Type="Embed" ProgID="Equation.3" ShapeID="_x0000_i1051" DrawAspect="Content" ObjectID="_1492905531" r:id="rId55"/>
         </w:object>
       </w:r>
     </w:p>
@@ -2710,7 +2703,7 @@
           <v:shape id="_x0000_i1052" type="#_x0000_t75" style="width:73.5pt;height:36pt" o:ole="">
             <v:imagedata r:id="rId56" o:title=""/>
           </v:shape>
-          <o:OLEObject Type="Embed" ProgID="Equation.3" ShapeID="_x0000_i1052" DrawAspect="Content" ObjectID="_1492892893" r:id="rId57"/>
+          <o:OLEObject Type="Embed" ProgID="Equation.3" ShapeID="_x0000_i1052" DrawAspect="Content" ObjectID="_1492905532" r:id="rId57"/>
         </w:object>
       </w:r>
       <w:r>
@@ -2733,7 +2726,7 @@
           <v:shape id="_x0000_i1053" type="#_x0000_t75" style="width:15.75pt;height:16.5pt" o:ole="">
             <v:imagedata r:id="rId58" o:title=""/>
           </v:shape>
-          <o:OLEObject Type="Embed" ProgID="Equation.3" ShapeID="_x0000_i1053" DrawAspect="Content" ObjectID="_1492892894" r:id="rId59"/>
+          <o:OLEObject Type="Embed" ProgID="Equation.3" ShapeID="_x0000_i1053" DrawAspect="Content" ObjectID="_1492905533" r:id="rId59"/>
         </w:object>
       </w:r>
       <w:r>
@@ -2753,7 +2746,7 @@
           <v:shape id="_x0000_i1054" type="#_x0000_t75" style="width:23.25pt;height:18pt" o:ole="">
             <v:imagedata r:id="rId60" o:title=""/>
           </v:shape>
-          <o:OLEObject Type="Embed" ProgID="Equation.3" ShapeID="_x0000_i1054" DrawAspect="Content" ObjectID="_1492892895" r:id="rId61"/>
+          <o:OLEObject Type="Embed" ProgID="Equation.3" ShapeID="_x0000_i1054" DrawAspect="Content" ObjectID="_1492905534" r:id="rId61"/>
         </w:object>
       </w:r>
       <w:r>
@@ -2778,7 +2771,7 @@
           <v:shape id="_x0000_i1055" type="#_x0000_t75" style="width:20.25pt;height:17.25pt" o:ole="">
             <v:imagedata r:id="rId62" o:title=""/>
           </v:shape>
-          <o:OLEObject Type="Embed" ProgID="Equation.3" ShapeID="_x0000_i1055" DrawAspect="Content" ObjectID="_1492892896" r:id="rId63"/>
+          <o:OLEObject Type="Embed" ProgID="Equation.3" ShapeID="_x0000_i1055" DrawAspect="Content" ObjectID="_1492905535" r:id="rId63"/>
         </w:object>
       </w:r>
       <w:r>
@@ -4784,7 +4777,7 @@
           <v:shape id="_x0000_i1056" type="#_x0000_t75" style="width:48pt;height:30.75pt" o:ole="">
             <v:imagedata r:id="rId65" o:title=""/>
           </v:shape>
-          <o:OLEObject Type="Embed" ProgID="Equation.3" ShapeID="_x0000_i1056" DrawAspect="Content" ObjectID="_1492892897" r:id="rId66"/>
+          <o:OLEObject Type="Embed" ProgID="Equation.3" ShapeID="_x0000_i1056" DrawAspect="Content" ObjectID="_1492905536" r:id="rId66"/>
         </w:object>
       </w:r>
       <w:r>
@@ -5054,8 +5047,6 @@
           <w:szCs w:val="24"/>
         </w:rPr>
       </w:pPr>
-      <w:bookmarkStart w:id="0" w:name="_GoBack"/>
-      <w:bookmarkEnd w:id="0"/>
       <w:r>
         <w:rPr>
           <w:rFonts w:ascii="Times New Roman" w:hAnsi="Times New Roman" w:cs="Times New Roman"/>
@@ -6786,7 +6777,7 @@
           <v:shape id="_x0000_i1057" type="#_x0000_t75" style="width:179.25pt;height:21pt" o:ole="">
             <v:imagedata r:id="rId68" o:title=""/>
           </v:shape>
-          <o:OLEObject Type="Embed" ProgID="Equation.2" ShapeID="_x0000_i1057" DrawAspect="Content" ObjectID="_1492892898" r:id="rId69"/>
+          <o:OLEObject Type="Embed" ProgID="Equation.2" ShapeID="_x0000_i1057" DrawAspect="Content" ObjectID="_1492905537" r:id="rId69"/>
         </w:object>
       </w:r>
       <w:r>
@@ -6991,7 +6982,7 @@
           <v:shape id="_x0000_i1058" type="#_x0000_t75" style="width:171pt;height:20.25pt" o:ole="">
             <v:imagedata r:id="rId70" o:title=""/>
           </v:shape>
-          <o:OLEObject Type="Embed" ProgID="Equation.2" ShapeID="_x0000_i1058" DrawAspect="Content" ObjectID="_1492892899" r:id="rId71"/>
+          <o:OLEObject Type="Embed" ProgID="Equation.2" ShapeID="_x0000_i1058" DrawAspect="Content" ObjectID="_1492905538" r:id="rId71"/>
         </w:object>
       </w:r>
     </w:p>
@@ -7152,7 +7143,7 @@
           <v:shape id="_x0000_i1059" type="#_x0000_t75" style="width:81pt;height:19.5pt" o:ole="" filled="t">
             <v:imagedata r:id="rId72" o:title=""/>
           </v:shape>
-          <o:OLEObject Type="Embed" ProgID="Equation.3" ShapeID="_x0000_i1059" DrawAspect="Content" ObjectID="_1492892900" r:id="rId73"/>
+          <o:OLEObject Type="Embed" ProgID="Equation.3" ShapeID="_x0000_i1059" DrawAspect="Content" ObjectID="_1492905539" r:id="rId73"/>
         </w:object>
       </w:r>
       <w:r>
@@ -7272,7 +7263,7 @@
           <v:shape id="_x0000_i1060" type="#_x0000_t75" style="width:60pt;height:35.25pt" o:ole="">
             <v:imagedata r:id="rId74" o:title=""/>
           </v:shape>
-          <o:OLEObject Type="Embed" ProgID="Equation.3" ShapeID="_x0000_i1060" DrawAspect="Content" ObjectID="_1492892901" r:id="rId75"/>
+          <o:OLEObject Type="Embed" ProgID="Equation.3" ShapeID="_x0000_i1060" DrawAspect="Content" ObjectID="_1492905540" r:id="rId75"/>
         </w:object>
       </w:r>
       <w:r>
@@ -8436,7 +8427,7 @@
           <v:shape id="_x0000_i1061" type="#_x0000_t75" style="width:104.25pt;height:33.75pt" o:ole="">
             <v:imagedata r:id="rId76" o:title=""/>
           </v:shape>
-          <o:OLEObject Type="Embed" ProgID="Equation.3" ShapeID="_x0000_i1061" DrawAspect="Content" ObjectID="_1492892902" r:id="rId77"/>
+          <o:OLEObject Type="Embed" ProgID="Equation.3" ShapeID="_x0000_i1061" DrawAspect="Content" ObjectID="_1492905541" r:id="rId77"/>
         </w:object>
       </w:r>
     </w:p>
@@ -8562,7 +8553,7 @@
           <v:shape id="_x0000_i1062" type="#_x0000_t75" style="width:155.25pt;height:30.75pt" o:ole="">
             <v:imagedata r:id="rId78" o:title=""/>
           </v:shape>
-          <o:OLEObject Type="Embed" ProgID="Equation.3" ShapeID="_x0000_i1062" DrawAspect="Content" ObjectID="_1492892903" r:id="rId79"/>
+          <o:OLEObject Type="Embed" ProgID="Equation.3" ShapeID="_x0000_i1062" DrawAspect="Content" ObjectID="_1492905542" r:id="rId79"/>
         </w:object>
       </w:r>
     </w:p>
@@ -8611,7 +8602,7 @@
           <v:shape id="_x0000_i1063" type="#_x0000_t75" style="width:102pt;height:18pt" o:ole="">
             <v:imagedata r:id="rId80" o:title=""/>
           </v:shape>
-          <o:OLEObject Type="Embed" ProgID="Equation.3" ShapeID="_x0000_i1063" DrawAspect="Content" ObjectID="_1492892904" r:id="rId81"/>
+          <o:OLEObject Type="Embed" ProgID="Equation.3" ShapeID="_x0000_i1063" DrawAspect="Content" ObjectID="_1492905543" r:id="rId81"/>
         </w:object>
       </w:r>
     </w:p>
@@ -8635,7 +8626,7 @@
           <v:shape id="_x0000_i1064" type="#_x0000_t75" style="width:162pt;height:18pt" o:ole="">
             <v:imagedata r:id="rId82" o:title=""/>
           </v:shape>
-          <o:OLEObject Type="Embed" ProgID="Equation.3" ShapeID="_x0000_i1064" DrawAspect="Content" ObjectID="_1492892905" r:id="rId83"/>
+          <o:OLEObject Type="Embed" ProgID="Equation.3" ShapeID="_x0000_i1064" DrawAspect="Content" ObjectID="_1492905544" r:id="rId83"/>
         </w:object>
       </w:r>
       <w:r>
@@ -8750,7 +8741,7 @@
           <v:shape id="_x0000_i1065" type="#_x0000_t75" style="width:306pt;height:13.5pt" o:ole="">
             <v:imagedata r:id="rId85" o:title=""/>
           </v:shape>
-          <o:OLEObject Type="Embed" ProgID="Equation.3" ShapeID="_x0000_i1065" DrawAspect="Content" ObjectID="_1492892906" r:id="rId86"/>
+          <o:OLEObject Type="Embed" ProgID="Equation.3" ShapeID="_x0000_i1065" DrawAspect="Content" ObjectID="_1492905545" r:id="rId86"/>
         </w:object>
       </w:r>
       <w:r>
@@ -8859,11 +8850,11 @@
         <w:rPr>
           <w:position w:val="-12"/>
         </w:rPr>
-        <w:object w:dxaOrig="5760" w:dyaOrig="360">
-          <v:shape id="_x0000_i1066" type="#_x0000_t75" style="width:4in;height:18pt" o:ole="">
+        <w:object w:dxaOrig="6560" w:dyaOrig="360">
+          <v:shape id="_x0000_i1066" type="#_x0000_t75" style="width:327.75pt;height:18pt" o:ole="">
             <v:imagedata r:id="rId88" o:title=""/>
           </v:shape>
-          <o:OLEObject Type="Embed" ProgID="Equation.3" ShapeID="_x0000_i1066" DrawAspect="Content" ObjectID="_1492892907" r:id="rId89"/>
+          <o:OLEObject Type="Embed" ProgID="Equation.3" ShapeID="_x0000_i1066" DrawAspect="Content" ObjectID="_1492905546" r:id="rId89"/>
         </w:object>
       </w:r>
       <w:r>
@@ -8892,9 +8883,9 @@
         </w:rPr>
         <w:drawing>
           <wp:inline distT="0" distB="0" distL="0" distR="0">
-            <wp:extent cx="4724400" cy="2838450"/>
-            <wp:effectExtent l="0" t="0" r="0" b="0"/>
-            <wp:docPr id="13" name="Рисунок 13" descr="C:\Users\Никита\YandexDisk\Скриншоты\2015-05-11 13-06-56 Скриншот экрана.png"/>
+            <wp:extent cx="4829175" cy="2771775"/>
+            <wp:effectExtent l="0" t="0" r="9525" b="9525"/>
+            <wp:docPr id="2" name="Рисунок 2" descr="C:\Users\Никита\YandexDisk\Скриншоты\2015-05-12 01-44-23 Скриншот экрана.png"/>
             <wp:cNvGraphicFramePr>
               <a:graphicFrameLocks xmlns:a="http://schemas.openxmlformats.org/drawingml/2006/main" noChangeAspect="1"/>
             </wp:cNvGraphicFramePr>
@@ -8902,7 +8893,7 @@
               <a:graphicData uri="http://schemas.openxmlformats.org/drawingml/2006/picture">
                 <pic:pic xmlns:pic="http://schemas.openxmlformats.org/drawingml/2006/picture">
                   <pic:nvPicPr>
-                    <pic:cNvPr id="0" name="Picture 136" descr="C:\Users\Никита\YandexDisk\Скриншоты\2015-05-11 13-06-56 Скриншот экрана.png"/>
+                    <pic:cNvPr id="0" name="Picture 55" descr="C:\Users\Никита\YandexDisk\Скриншоты\2015-05-12 01-44-23 Скриншот экрана.png"/>
                     <pic:cNvPicPr>
                       <a:picLocks noChangeAspect="1" noChangeArrowheads="1"/>
                     </pic:cNvPicPr>
@@ -8923,7 +8914,7 @@
                   <pic:spPr bwMode="auto">
                     <a:xfrm>
                       <a:off x="0" y="0"/>
-                      <a:ext cx="4724400" cy="2838450"/>
+                      <a:ext cx="4829175" cy="2771775"/>
                     </a:xfrm>
                     <a:prstGeom prst="rect">
                       <a:avLst/>
@@ -9167,7 +9158,7 @@
           <v:shape id="_x0000_i1067" type="#_x0000_t75" style="width:176.25pt;height:26.25pt" o:ole="">
             <v:imagedata r:id="rId91" o:title=""/>
           </v:shape>
-          <o:OLEObject Type="Embed" ProgID="Equation.2" ShapeID="_x0000_i1067" DrawAspect="Content" ObjectID="_1492892908" r:id="rId92"/>
+          <o:OLEObject Type="Embed" ProgID="Equation.2" ShapeID="_x0000_i1067" DrawAspect="Content" ObjectID="_1492905547" r:id="rId92"/>
         </w:object>
       </w:r>
     </w:p>
@@ -9338,13 +9329,19 @@
         <w:t>50</w:t>
       </w:r>
       <w:r>
-        <w:t>+25650=</w:t>
-      </w:r>
-      <w:r>
-        <w:t>68400</w:t>
-      </w:r>
-      <w:r>
-        <w:t xml:space="preserve"> р.</w:t>
+        <w:t>+25650</w:t>
+      </w:r>
+      <w:r>
+        <w:t>+12825</w:t>
+      </w:r>
+      <w:r>
+        <w:t>=</w:t>
+      </w:r>
+      <w:r>
+        <w:t>81225</w:t>
+      </w:r>
+      <w:r>
+        <w:t>р.</w:t>
       </w:r>
     </w:p>
     <w:p>
@@ -9379,7 +9376,7 @@
           <v:shape id="_x0000_i1068" type="#_x0000_t75" style="width:137.25pt;height:39.75pt" o:ole="">
             <v:imagedata r:id="rId93" o:title=""/>
           </v:shape>
-          <o:OLEObject Type="Embed" ProgID="Equation.3" ShapeID="_x0000_i1068" DrawAspect="Content" ObjectID="_1492892909" r:id="rId94"/>
+          <o:OLEObject Type="Embed" ProgID="Equation.3" ShapeID="_x0000_i1068" DrawAspect="Content" ObjectID="_1492905548" r:id="rId94"/>
         </w:object>
       </w:r>
       <w:r>
@@ -9578,9 +9575,12 @@
         <w:t xml:space="preserve"> </w:t>
       </w:r>
       <w:r>
-        <w:t>1115500</w:t>
-      </w:r>
-      <w:r>
+        <w:t>1102675</w:t>
+      </w:r>
+      <w:r>
+        <w:rPr>
+          <w:lang w:val="en-US"/>
+        </w:rPr>
         <w:t xml:space="preserve"> </w:t>
       </w:r>
       <w:r>
@@ -9593,10 +9593,16 @@
         <w:rPr>
           <w:lang w:val="en-US"/>
         </w:rPr>
-        <w:t>464792</w:t>
-      </w:r>
-      <w:r>
-        <w:t xml:space="preserve"> рубля</w:t>
+        <w:t>4</w:t>
+      </w:r>
+      <w:r>
+        <w:rPr>
+          <w:lang w:val="en-US"/>
+        </w:rPr>
+        <w:t>59448</w:t>
+      </w:r>
+      <w:r>
+        <w:t xml:space="preserve"> рублей</w:t>
       </w:r>
     </w:p>
     <w:p>
@@ -9642,7 +9648,13 @@
         <w:rPr>
           <w:lang w:val="en-US"/>
         </w:rPr>
-        <w:t>464792</w:t>
+        <w:t>4</w:t>
+      </w:r>
+      <w:r>
+        <w:rPr>
+          <w:lang w:val="en-US"/>
+        </w:rPr>
+        <w:t>59448</w:t>
       </w:r>
       <w:r>
         <w:t xml:space="preserve"> </w:t>
@@ -9652,7 +9664,7 @@
       </w:r>
       <w:proofErr w:type="gramStart"/>
       <w:r>
-        <w:t>68400</w:t>
+        <w:t>81225</w:t>
       </w:r>
       <w:r>
         <w:t>)*</w:t>
@@ -9662,13 +9674,7 @@
         <w:t xml:space="preserve">(1+0.15) = </w:t>
       </w:r>
       <w:r>
-        <w:t>613171</w:t>
-      </w:r>
-      <w:r>
-        <w:t xml:space="preserve"> </w:t>
-      </w:r>
-      <w:r>
-        <w:t>рубль</w:t>
+        <w:t>621774 рубля</w:t>
       </w:r>
     </w:p>
     <w:p>
@@ -9683,7 +9689,13 @@
         <w:t xml:space="preserve"> </w:t>
       </w:r>
       <w:r>
-        <w:t>1115500 р</w:t>
+        <w:t>1102675</w:t>
+      </w:r>
+      <w:r>
+        <w:t xml:space="preserve"> </w:t>
+      </w:r>
+      <w:r>
+        <w:t>р</w:t>
       </w:r>
       <w:r>
         <w:t>., необходимая для разработки ПО, берётся в кредит в «Банке Москвы» под ставку 25% годовых на срок 6 месяцев.</w:t>
@@ -9969,15 +9981,7 @@
                 <w:sz w:val="24"/>
                 <w:szCs w:val="24"/>
               </w:rPr>
-              <w:t>-</w:t>
-            </w:r>
-            <w:r>
-              <w:rPr>
-                <w:rFonts w:ascii="Times New Roman" w:hAnsi="Times New Roman" w:cs="Times New Roman"/>
-                <w:sz w:val="24"/>
-                <w:szCs w:val="24"/>
-              </w:rPr>
-              <w:t>310500</w:t>
+              <w:t>-307564</w:t>
             </w:r>
           </w:p>
         </w:tc>
@@ -10097,15 +10101,7 @@
                 <w:sz w:val="24"/>
                 <w:szCs w:val="24"/>
               </w:rPr>
-              <w:t>-</w:t>
-            </w:r>
-            <w:r>
-              <w:rPr>
-                <w:rFonts w:ascii="Times New Roman" w:hAnsi="Times New Roman" w:cs="Times New Roman"/>
-                <w:sz w:val="24"/>
-                <w:szCs w:val="24"/>
-              </w:rPr>
-              <w:t>397629</w:t>
+              <w:t>-394693</w:t>
             </w:r>
           </w:p>
         </w:tc>
@@ -10155,15 +10151,7 @@
                 <w:sz w:val="24"/>
                 <w:szCs w:val="24"/>
               </w:rPr>
-              <w:t>-</w:t>
-            </w:r>
-            <w:r>
-              <w:rPr>
-                <w:rFonts w:ascii="Times New Roman" w:hAnsi="Times New Roman" w:cs="Times New Roman"/>
-                <w:sz w:val="24"/>
-                <w:szCs w:val="24"/>
-              </w:rPr>
-              <w:t>610329</w:t>
+              <w:t>-604457</w:t>
             </w:r>
           </w:p>
         </w:tc>
@@ -10283,15 +10271,7 @@
                 <w:sz w:val="24"/>
                 <w:szCs w:val="24"/>
               </w:rPr>
-              <w:t>-</w:t>
-            </w:r>
-            <w:r>
-              <w:rPr>
-                <w:rFonts w:ascii="Times New Roman" w:hAnsi="Times New Roman" w:cs="Times New Roman"/>
-                <w:sz w:val="24"/>
-                <w:szCs w:val="24"/>
-              </w:rPr>
-              <w:t>697458</w:t>
+              <w:t>-691586</w:t>
             </w:r>
           </w:p>
         </w:tc>
@@ -10341,15 +10321,7 @@
                 <w:sz w:val="24"/>
                 <w:szCs w:val="24"/>
               </w:rPr>
-              <w:t>-</w:t>
-            </w:r>
-            <w:r>
-              <w:rPr>
-                <w:rFonts w:ascii="Times New Roman" w:hAnsi="Times New Roman" w:cs="Times New Roman"/>
-                <w:sz w:val="24"/>
-                <w:szCs w:val="24"/>
-              </w:rPr>
-              <w:t>910158</w:t>
+              <w:t>-901350</w:t>
             </w:r>
           </w:p>
         </w:tc>
@@ -10469,15 +10441,7 @@
                 <w:sz w:val="24"/>
                 <w:szCs w:val="24"/>
               </w:rPr>
-              <w:t>-</w:t>
-            </w:r>
-            <w:r>
-              <w:rPr>
-                <w:rFonts w:ascii="Times New Roman" w:hAnsi="Times New Roman" w:cs="Times New Roman"/>
-                <w:sz w:val="24"/>
-                <w:szCs w:val="24"/>
-              </w:rPr>
-              <w:t>997287</w:t>
+              <w:t>-988479</w:t>
             </w:r>
           </w:p>
         </w:tc>
@@ -10527,15 +10491,7 @@
                 <w:sz w:val="24"/>
                 <w:szCs w:val="24"/>
               </w:rPr>
-              <w:t>-</w:t>
-            </w:r>
-            <w:r>
-              <w:rPr>
-                <w:rFonts w:ascii="Times New Roman" w:hAnsi="Times New Roman" w:cs="Times New Roman"/>
-                <w:sz w:val="24"/>
-                <w:szCs w:val="24"/>
-              </w:rPr>
-              <w:t>1071937</w:t>
+              <w:t>-1059112</w:t>
             </w:r>
           </w:p>
         </w:tc>
@@ -10655,15 +10611,7 @@
                 <w:sz w:val="24"/>
                 <w:szCs w:val="24"/>
               </w:rPr>
-              <w:t>-</w:t>
-            </w:r>
-            <w:r>
-              <w:rPr>
-                <w:rFonts w:ascii="Times New Roman" w:hAnsi="Times New Roman" w:cs="Times New Roman"/>
-                <w:sz w:val="24"/>
-                <w:szCs w:val="24"/>
-              </w:rPr>
-              <w:t>1115500</w:t>
+              <w:t>-1102675</w:t>
             </w:r>
           </w:p>
         </w:tc>
@@ -10705,17 +10653,23 @@
                 <w:rFonts w:ascii="Times New Roman" w:hAnsi="Times New Roman" w:cs="Times New Roman"/>
                 <w:sz w:val="24"/>
                 <w:szCs w:val="24"/>
-                <w:lang w:val="en-US"/>
-              </w:rPr>
-            </w:pPr>
-            <w:r>
-              <w:rPr>
-                <w:rFonts w:ascii="Times New Roman" w:hAnsi="Times New Roman" w:cs="Times New Roman"/>
-                <w:sz w:val="24"/>
-                <w:szCs w:val="24"/>
-                <w:lang w:val="en-US"/>
-              </w:rPr>
-              <w:t>-1183900</w:t>
+              </w:rPr>
+            </w:pPr>
+            <w:r>
+              <w:rPr>
+                <w:rFonts w:ascii="Times New Roman" w:hAnsi="Times New Roman" w:cs="Times New Roman"/>
+                <w:sz w:val="24"/>
+                <w:szCs w:val="24"/>
+              </w:rPr>
+              <w:t>-</w:t>
+            </w:r>
+            <w:r>
+              <w:rPr>
+                <w:rFonts w:ascii="Times New Roman" w:hAnsi="Times New Roman" w:cs="Times New Roman"/>
+                <w:sz w:val="24"/>
+                <w:szCs w:val="24"/>
+              </w:rPr>
+              <w:t>1183900</w:t>
             </w:r>
           </w:p>
         </w:tc>
@@ -10739,7 +10693,7 @@
                 <w:sz w:val="24"/>
                 <w:szCs w:val="24"/>
               </w:rPr>
-              <w:t>613171</w:t>
+              <w:t>621774</w:t>
             </w:r>
           </w:p>
         </w:tc>
@@ -10764,16 +10718,7 @@
                 <w:sz w:val="24"/>
                 <w:szCs w:val="24"/>
               </w:rPr>
-              <w:t>464791</w:t>
-            </w:r>
-            <w:r>
-              <w:rPr>
-                <w:rFonts w:ascii="Times New Roman" w:hAnsi="Times New Roman" w:cs="Times New Roman"/>
-                <w:sz w:val="24"/>
-                <w:szCs w:val="24"/>
-                <w:lang w:val="en-US"/>
-              </w:rPr>
-              <w:t>,7</w:t>
+              <w:t>459448</w:t>
             </w:r>
           </w:p>
         </w:tc>
@@ -10797,7 +10742,7 @@
                 <w:sz w:val="24"/>
                 <w:szCs w:val="24"/>
               </w:rPr>
-              <w:t>148379,3</w:t>
+              <w:t>162326</w:t>
             </w:r>
           </w:p>
         </w:tc>
@@ -10823,7 +10768,7 @@
                 <w:szCs w:val="24"/>
                 <w:lang w:val="en-US"/>
               </w:rPr>
-              <w:t>118703,4</w:t>
+              <w:t>129860,8</w:t>
             </w:r>
           </w:p>
         </w:tc>
@@ -10847,7 +10792,7 @@
                 <w:sz w:val="24"/>
                 <w:szCs w:val="24"/>
               </w:rPr>
-              <w:t>-600404,9</w:t>
+              <w:t>-594591,2</w:t>
             </w:r>
           </w:p>
         </w:tc>
@@ -10898,7 +10843,7 @@
                 <w:sz w:val="24"/>
                 <w:szCs w:val="24"/>
               </w:rPr>
-              <w:t>-668804,9</w:t>
+              <w:t>-675816,2</w:t>
             </w:r>
           </w:p>
         </w:tc>
@@ -10922,7 +10867,7 @@
                 <w:sz w:val="24"/>
                 <w:szCs w:val="24"/>
               </w:rPr>
-              <w:t>613171</w:t>
+              <w:t>621774</w:t>
             </w:r>
           </w:p>
         </w:tc>
@@ -10946,16 +10891,7 @@
                 <w:sz w:val="24"/>
                 <w:szCs w:val="24"/>
               </w:rPr>
-              <w:t>464791</w:t>
-            </w:r>
-            <w:r>
-              <w:rPr>
-                <w:rFonts w:ascii="Times New Roman" w:hAnsi="Times New Roman" w:cs="Times New Roman"/>
-                <w:sz w:val="24"/>
-                <w:szCs w:val="24"/>
-                <w:lang w:val="en-US"/>
-              </w:rPr>
-              <w:t>,7</w:t>
+              <w:t>459448</w:t>
             </w:r>
           </w:p>
         </w:tc>
@@ -10979,7 +10915,7 @@
                 <w:sz w:val="24"/>
                 <w:szCs w:val="24"/>
               </w:rPr>
-              <w:t>148379,3</w:t>
+              <w:t>162326</w:t>
             </w:r>
           </w:p>
         </w:tc>
@@ -11003,7 +10939,7 @@
                 <w:sz w:val="24"/>
                 <w:szCs w:val="24"/>
               </w:rPr>
-              <w:t>118703,4</w:t>
+              <w:t>129860,8</w:t>
             </w:r>
           </w:p>
         </w:tc>
@@ -11027,7 +10963,7 @@
                 <w:sz w:val="24"/>
                 <w:szCs w:val="24"/>
               </w:rPr>
-              <w:t>-85309,8</w:t>
+              <w:t>-86507,4</w:t>
             </w:r>
           </w:p>
         </w:tc>
@@ -11078,7 +11014,7 @@
                 <w:sz w:val="24"/>
                 <w:szCs w:val="24"/>
               </w:rPr>
-              <w:t>-153709,8</w:t>
+              <w:t>-167732,4</w:t>
             </w:r>
           </w:p>
         </w:tc>
@@ -11102,7 +11038,7 @@
                 <w:sz w:val="24"/>
                 <w:szCs w:val="24"/>
               </w:rPr>
-              <w:t>613171</w:t>
+              <w:t>621774</w:t>
             </w:r>
           </w:p>
         </w:tc>
@@ -11126,16 +11062,7 @@
                 <w:sz w:val="24"/>
                 <w:szCs w:val="24"/>
               </w:rPr>
-              <w:t>464791</w:t>
-            </w:r>
-            <w:r>
-              <w:rPr>
-                <w:rFonts w:ascii="Times New Roman" w:hAnsi="Times New Roman" w:cs="Times New Roman"/>
-                <w:sz w:val="24"/>
-                <w:szCs w:val="24"/>
-                <w:lang w:val="en-US"/>
-              </w:rPr>
-              <w:t>,7</w:t>
+              <w:t>459448</w:t>
             </w:r>
           </w:p>
         </w:tc>
@@ -11159,7 +11086,7 @@
                 <w:sz w:val="24"/>
                 <w:szCs w:val="24"/>
               </w:rPr>
-              <w:t>148379,3</w:t>
+              <w:t>162326</w:t>
             </w:r>
           </w:p>
         </w:tc>
@@ -11183,7 +11110,7 @@
                 <w:sz w:val="24"/>
                 <w:szCs w:val="24"/>
               </w:rPr>
-              <w:t>118703,4</w:t>
+              <w:t>129860,8</w:t>
             </w:r>
           </w:p>
         </w:tc>
@@ -11207,7 +11134,7 @@
                 <w:sz w:val="24"/>
                 <w:szCs w:val="24"/>
               </w:rPr>
-              <w:t>429785,3</w:t>
+              <w:t>421576,4</w:t>
             </w:r>
           </w:p>
         </w:tc>
@@ -11310,13 +11237,7 @@
         <w:t xml:space="preserve">Рассчитаны денежные затраты на реализацию проекта, которые составили в общей сумме </w:t>
       </w:r>
       <w:r>
-        <w:t>1 115</w:t>
-      </w:r>
-      <w:r>
-        <w:t xml:space="preserve"> </w:t>
-      </w:r>
-      <w:r>
-        <w:t>500</w:t>
+        <w:t>1 102 675</w:t>
       </w:r>
       <w:r>
         <w:t xml:space="preserve"> </w:t>
@@ -11346,13 +11267,7 @@
         <w:t xml:space="preserve">Стоимость продукта составила </w:t>
       </w:r>
       <w:r>
-        <w:t>613</w:t>
-      </w:r>
-      <w:r>
-        <w:t xml:space="preserve"> </w:t>
-      </w:r>
-      <w:r>
-        <w:t xml:space="preserve">171 </w:t>
+        <w:t xml:space="preserve">621 774 </w:t>
       </w:r>
       <w:r>
         <w:t>рублей</w:t>
@@ -13541,7 +13456,7 @@
 </file>
 
 <file path=customXml/itemProps1.xml><?xml version="1.0" encoding="utf-8"?>
-<ds:datastoreItem xmlns:ds="http://schemas.openxmlformats.org/officeDocument/2006/customXml" ds:itemID="{72EDF972-CD24-4F03-8D57-982168AF80ED}">
+<ds:datastoreItem xmlns:ds="http://schemas.openxmlformats.org/officeDocument/2006/customXml" ds:itemID="{60EA0776-4F71-4CD5-8435-93FE1DC671E9}">
   <ds:schemaRefs>
     <ds:schemaRef ds:uri="http://schemas.openxmlformats.org/officeDocument/2006/bibliography"/>
   </ds:schemaRefs>

</xml_diff>

<commit_message>
Changed economics section (last table)
</commit_message>
<xml_diff>
--- a/Documentation/Экономическая часть Горшков.docx
+++ b/Documentation/Экономическая часть Горшков.docx
@@ -1376,7 +1376,7 @@
           <v:shape id="_x0000_i1025" type="#_x0000_t75" style="width:227.25pt;height:32.25pt" o:ole="">
             <v:imagedata r:id="rId6" o:title=""/>
           </v:shape>
-          <o:OLEObject Type="Embed" ProgID="Equation.3" ShapeID="_x0000_i1025" DrawAspect="Content" ObjectID="_1492905505" r:id="rId7"/>
+          <o:OLEObject Type="Embed" ProgID="Equation.3" ShapeID="_x0000_i1025" DrawAspect="Content" ObjectID="_1493072009" r:id="rId7"/>
         </w:object>
       </w:r>
       <w:r>
@@ -1405,7 +1405,7 @@
           <v:shape id="_x0000_i1026" type="#_x0000_t75" style="width:90pt;height:18.75pt" o:ole="">
             <v:imagedata r:id="rId8" o:title=""/>
           </v:shape>
-          <o:OLEObject Type="Embed" ProgID="Equation.3" ShapeID="_x0000_i1026" DrawAspect="Content" ObjectID="_1492905506" r:id="rId9"/>
+          <o:OLEObject Type="Embed" ProgID="Equation.3" ShapeID="_x0000_i1026" DrawAspect="Content" ObjectID="_1493072010" r:id="rId9"/>
         </w:object>
       </w:r>
       <w:r>
@@ -1429,7 +1429,7 @@
           <v:shape id="_x0000_i1027" type="#_x0000_t75" style="width:9.75pt;height:17.25pt" o:ole="">
             <v:imagedata r:id="rId10" o:title=""/>
           </v:shape>
-          <o:OLEObject Type="Embed" ProgID="Equation.3" ShapeID="_x0000_i1027" DrawAspect="Content" ObjectID="_1492905507" r:id="rId11"/>
+          <o:OLEObject Type="Embed" ProgID="Equation.3" ShapeID="_x0000_i1027" DrawAspect="Content" ObjectID="_1493072011" r:id="rId11"/>
         </w:object>
       </w:r>
       <w:r>
@@ -1457,7 +1457,7 @@
           <v:shape id="_x0000_i1028" type="#_x0000_t75" style="width:11.25pt;height:17.25pt" o:ole="">
             <v:imagedata r:id="rId12" o:title=""/>
           </v:shape>
-          <o:OLEObject Type="Embed" ProgID="Equation.3" ShapeID="_x0000_i1028" DrawAspect="Content" ObjectID="_1492905508" r:id="rId13"/>
+          <o:OLEObject Type="Embed" ProgID="Equation.3" ShapeID="_x0000_i1028" DrawAspect="Content" ObjectID="_1493072012" r:id="rId13"/>
         </w:object>
       </w:r>
       <w:r>
@@ -1480,7 +1480,7 @@
           <v:shape id="_x0000_i1029" type="#_x0000_t75" style="width:11.25pt;height:18pt" o:ole="">
             <v:imagedata r:id="rId14" o:title=""/>
           </v:shape>
-          <o:OLEObject Type="Embed" ProgID="Equation.3" ShapeID="_x0000_i1029" DrawAspect="Content" ObjectID="_1492905509" r:id="rId15"/>
+          <o:OLEObject Type="Embed" ProgID="Equation.3" ShapeID="_x0000_i1029" DrawAspect="Content" ObjectID="_1493072013" r:id="rId15"/>
         </w:object>
       </w:r>
       <w:r>
@@ -1550,7 +1550,7 @@
           <v:shape id="_x0000_i1030" type="#_x0000_t75" style="width:11.25pt;height:18pt" o:ole="">
             <v:imagedata r:id="rId14" o:title=""/>
           </v:shape>
-          <o:OLEObject Type="Embed" ProgID="Equation.3" ShapeID="_x0000_i1030" DrawAspect="Content" ObjectID="_1492905510" r:id="rId16"/>
+          <o:OLEObject Type="Embed" ProgID="Equation.3" ShapeID="_x0000_i1030" DrawAspect="Content" ObjectID="_1493072014" r:id="rId16"/>
         </w:object>
       </w:r>
       <w:r>
@@ -1571,7 +1571,7 @@
           <v:shape id="_x0000_i1031" type="#_x0000_t75" style="width:12pt;height:17.25pt" o:ole="">
             <v:imagedata r:id="rId17" o:title=""/>
           </v:shape>
-          <o:OLEObject Type="Embed" ProgID="Equation.3" ShapeID="_x0000_i1031" DrawAspect="Content" ObjectID="_1492905511" r:id="rId18"/>
+          <o:OLEObject Type="Embed" ProgID="Equation.3" ShapeID="_x0000_i1031" DrawAspect="Content" ObjectID="_1493072015" r:id="rId18"/>
         </w:object>
       </w:r>
       <w:r>
@@ -1585,7 +1585,7 @@
           <v:shape id="_x0000_i1032" type="#_x0000_t75" style="width:14.25pt;height:17.25pt" o:ole="">
             <v:imagedata r:id="rId19" o:title=""/>
           </v:shape>
-          <o:OLEObject Type="Embed" ProgID="Equation.3" ShapeID="_x0000_i1032" DrawAspect="Content" ObjectID="_1492905512" r:id="rId20"/>
+          <o:OLEObject Type="Embed" ProgID="Equation.3" ShapeID="_x0000_i1032" DrawAspect="Content" ObjectID="_1493072016" r:id="rId20"/>
         </w:object>
       </w:r>
       <w:r>
@@ -1599,7 +1599,7 @@
           <v:shape id="_x0000_i1033" type="#_x0000_t75" style="width:14.25pt;height:18.75pt" o:ole="">
             <v:imagedata r:id="rId21" o:title=""/>
           </v:shape>
-          <o:OLEObject Type="Embed" ProgID="Equation.3" ShapeID="_x0000_i1033" DrawAspect="Content" ObjectID="_1492905513" r:id="rId22"/>
+          <o:OLEObject Type="Embed" ProgID="Equation.3" ShapeID="_x0000_i1033" DrawAspect="Content" ObjectID="_1493072017" r:id="rId22"/>
         </w:object>
       </w:r>
       <w:r>
@@ -2000,7 +2000,7 @@
           <v:shape id="_x0000_i1034" type="#_x0000_t75" style="width:15.75pt;height:17.25pt" o:ole="">
             <v:imagedata r:id="rId23" o:title=""/>
           </v:shape>
-          <o:OLEObject Type="Embed" ProgID="Equation.3" ShapeID="_x0000_i1034" DrawAspect="Content" ObjectID="_1492905514" r:id="rId24"/>
+          <o:OLEObject Type="Embed" ProgID="Equation.3" ShapeID="_x0000_i1034" DrawAspect="Content" ObjectID="_1493072018" r:id="rId24"/>
         </w:object>
       </w:r>
       <w:r>
@@ -2034,7 +2034,7 @@
           <v:shape id="_x0000_i1035" type="#_x0000_t75" style="width:15.75pt;height:18.75pt" o:ole="">
             <v:imagedata r:id="rId25" o:title=""/>
           </v:shape>
-          <o:OLEObject Type="Embed" ProgID="Equation.3" ShapeID="_x0000_i1035" DrawAspect="Content" ObjectID="_1492905515" r:id="rId26"/>
+          <o:OLEObject Type="Embed" ProgID="Equation.3" ShapeID="_x0000_i1035" DrawAspect="Content" ObjectID="_1493072019" r:id="rId26"/>
         </w:object>
       </w:r>
       <w:r>
@@ -2067,7 +2067,7 @@
           <v:shape id="_x0000_i1036" type="#_x0000_t75" style="width:101.25pt;height:18.75pt" o:ole="">
             <v:imagedata r:id="rId27" o:title=""/>
           </v:shape>
-          <o:OLEObject Type="Embed" ProgID="Equation.3" ShapeID="_x0000_i1036" DrawAspect="Content" ObjectID="_1492905516" r:id="rId28"/>
+          <o:OLEObject Type="Embed" ProgID="Equation.3" ShapeID="_x0000_i1036" DrawAspect="Content" ObjectID="_1493072020" r:id="rId28"/>
         </w:object>
       </w:r>
       <w:r>
@@ -2081,7 +2081,7 @@
           <v:shape id="_x0000_i1037" type="#_x0000_t75" style="width:11.25pt;height:17.25pt" o:ole="">
             <v:imagedata r:id="rId12" o:title=""/>
           </v:shape>
-          <o:OLEObject Type="Embed" ProgID="Equation.3" ShapeID="_x0000_i1037" DrawAspect="Content" ObjectID="_1492905517" r:id="rId29"/>
+          <o:OLEObject Type="Embed" ProgID="Equation.3" ShapeID="_x0000_i1037" DrawAspect="Content" ObjectID="_1493072021" r:id="rId29"/>
         </w:object>
       </w:r>
       <w:r>
@@ -2095,7 +2095,7 @@
           <v:shape id="_x0000_i1038" type="#_x0000_t75" style="width:11.25pt;height:17.25pt" o:ole="">
             <v:imagedata r:id="rId12" o:title=""/>
           </v:shape>
-          <o:OLEObject Type="Embed" ProgID="Equation.3" ShapeID="_x0000_i1038" DrawAspect="Content" ObjectID="_1492905518" r:id="rId30"/>
+          <o:OLEObject Type="Embed" ProgID="Equation.3" ShapeID="_x0000_i1038" DrawAspect="Content" ObjectID="_1493072022" r:id="rId30"/>
         </w:object>
       </w:r>
     </w:p>
@@ -2121,7 +2121,7 @@
           <v:shape id="_x0000_i1039" type="#_x0000_t75" style="width:143.25pt;height:18.75pt" o:ole="">
             <v:imagedata r:id="rId31" o:title=""/>
           </v:shape>
-          <o:OLEObject Type="Embed" ProgID="Equation.3" ShapeID="_x0000_i1039" DrawAspect="Content" ObjectID="_1492905519" r:id="rId32"/>
+          <o:OLEObject Type="Embed" ProgID="Equation.3" ShapeID="_x0000_i1039" DrawAspect="Content" ObjectID="_1493072023" r:id="rId32"/>
         </w:object>
       </w:r>
       <w:r>
@@ -2132,7 +2132,7 @@
           <v:shape id="_x0000_i1040" type="#_x0000_t75" style="width:11.25pt;height:17.25pt" o:ole="">
             <v:imagedata r:id="rId12" o:title=""/>
           </v:shape>
-          <o:OLEObject Type="Embed" ProgID="Equation.3" ShapeID="_x0000_i1040" DrawAspect="Content" ObjectID="_1492905520" r:id="rId33"/>
+          <o:OLEObject Type="Embed" ProgID="Equation.3" ShapeID="_x0000_i1040" DrawAspect="Content" ObjectID="_1493072024" r:id="rId33"/>
         </w:object>
       </w:r>
     </w:p>
@@ -2158,7 +2158,7 @@
           <v:shape id="_x0000_i1041" type="#_x0000_t75" style="width:120pt;height:33pt" o:ole="">
             <v:imagedata r:id="rId34" o:title=""/>
           </v:shape>
-          <o:OLEObject Type="Embed" ProgID="Equation.3" ShapeID="_x0000_i1041" DrawAspect="Content" ObjectID="_1492905521" r:id="rId35"/>
+          <o:OLEObject Type="Embed" ProgID="Equation.3" ShapeID="_x0000_i1041" DrawAspect="Content" ObjectID="_1493072025" r:id="rId35"/>
         </w:object>
       </w:r>
       <w:r>
@@ -2187,7 +2187,7 @@
           <v:shape id="_x0000_i1042" type="#_x0000_t75" style="width:78.75pt;height:17.25pt" o:ole="">
             <v:imagedata r:id="rId36" o:title=""/>
           </v:shape>
-          <o:OLEObject Type="Embed" ProgID="Equation.3" ShapeID="_x0000_i1042" DrawAspect="Content" ObjectID="_1492905522" r:id="rId37"/>
+          <o:OLEObject Type="Embed" ProgID="Equation.3" ShapeID="_x0000_i1042" DrawAspect="Content" ObjectID="_1493072026" r:id="rId37"/>
         </w:object>
       </w:r>
       <w:r>
@@ -2207,7 +2207,7 @@
           <v:shape id="_x0000_i1043" type="#_x0000_t75" style="width:81pt;height:17.25pt" o:ole="">
             <v:imagedata r:id="rId38" o:title=""/>
           </v:shape>
-          <o:OLEObject Type="Embed" ProgID="Equation.3" ShapeID="_x0000_i1043" DrawAspect="Content" ObjectID="_1492905523" r:id="rId39"/>
+          <o:OLEObject Type="Embed" ProgID="Equation.3" ShapeID="_x0000_i1043" DrawAspect="Content" ObjectID="_1493072027" r:id="rId39"/>
         </w:object>
       </w:r>
       <w:r>
@@ -2227,7 +2227,7 @@
           <v:shape id="_x0000_i1044" type="#_x0000_t75" style="width:81pt;height:17.25pt" o:ole="">
             <v:imagedata r:id="rId40" o:title=""/>
           </v:shape>
-          <o:OLEObject Type="Embed" ProgID="Equation.3" ShapeID="_x0000_i1044" DrawAspect="Content" ObjectID="_1492905524" r:id="rId41"/>
+          <o:OLEObject Type="Embed" ProgID="Equation.3" ShapeID="_x0000_i1044" DrawAspect="Content" ObjectID="_1493072028" r:id="rId41"/>
         </w:object>
       </w:r>
       <w:r>
@@ -2247,7 +2247,7 @@
           <v:shape id="_x0000_i1045" type="#_x0000_t75" style="width:77.25pt;height:18.75pt" o:ole="">
             <v:imagedata r:id="rId42" o:title=""/>
           </v:shape>
-          <o:OLEObject Type="Embed" ProgID="Equation.3" ShapeID="_x0000_i1045" DrawAspect="Content" ObjectID="_1492905525" r:id="rId43"/>
+          <o:OLEObject Type="Embed" ProgID="Equation.3" ShapeID="_x0000_i1045" DrawAspect="Content" ObjectID="_1493072029" r:id="rId43"/>
         </w:object>
       </w:r>
       <w:r>
@@ -2300,7 +2300,7 @@
           <v:shape id="_x0000_i1046" type="#_x0000_t75" style="width:173.25pt;height:18.75pt" o:ole="">
             <v:imagedata r:id="rId44" o:title=""/>
           </v:shape>
-          <o:OLEObject Type="Embed" ProgID="Equation.3" ShapeID="_x0000_i1046" DrawAspect="Content" ObjectID="_1492905526" r:id="rId45"/>
+          <o:OLEObject Type="Embed" ProgID="Equation.3" ShapeID="_x0000_i1046" DrawAspect="Content" ObjectID="_1493072030" r:id="rId45"/>
         </w:object>
       </w:r>
       <w:r>
@@ -2309,8 +2309,6 @@
       <w:r>
         <w:t>.</w:t>
       </w:r>
-      <w:bookmarkStart w:id="0" w:name="_GoBack"/>
-      <w:bookmarkEnd w:id="0"/>
     </w:p>
     <w:p>
       <w:pPr>
@@ -2358,7 +2356,7 @@
           <v:shape id="_x0000_i1047" type="#_x0000_t75" style="width:42.75pt;height:33pt" o:ole="">
             <v:imagedata r:id="rId46" o:title=""/>
           </v:shape>
-          <o:OLEObject Type="Embed" ProgID="Equation.3" ShapeID="_x0000_i1047" DrawAspect="Content" ObjectID="_1492905527" r:id="rId47"/>
+          <o:OLEObject Type="Embed" ProgID="Equation.3" ShapeID="_x0000_i1047" DrawAspect="Content" ObjectID="_1493072031" r:id="rId47"/>
         </w:object>
       </w:r>
       <w:r>
@@ -2387,7 +2385,7 @@
           <v:shape id="_x0000_i1048" type="#_x0000_t75" style="width:56.25pt;height:33.75pt" o:ole="">
             <v:imagedata r:id="rId48" o:title=""/>
           </v:shape>
-          <o:OLEObject Type="Embed" ProgID="Equation.3" ShapeID="_x0000_i1048" DrawAspect="Content" ObjectID="_1492905528" r:id="rId49"/>
+          <o:OLEObject Type="Embed" ProgID="Equation.3" ShapeID="_x0000_i1048" DrawAspect="Content" ObjectID="_1493072032" r:id="rId49"/>
         </w:object>
       </w:r>
     </w:p>
@@ -2404,7 +2402,7 @@
           <v:shape id="_x0000_i1049" type="#_x0000_t75" style="width:20.25pt;height:18.75pt" o:ole="">
             <v:imagedata r:id="rId50" o:title=""/>
           </v:shape>
-          <o:OLEObject Type="Embed" ProgID="Equation.3" ShapeID="_x0000_i1049" DrawAspect="Content" ObjectID="_1492905529" r:id="rId51"/>
+          <o:OLEObject Type="Embed" ProgID="Equation.3" ShapeID="_x0000_i1049" DrawAspect="Content" ObjectID="_1493072033" r:id="rId51"/>
         </w:object>
       </w:r>
       <w:r>
@@ -2437,7 +2435,7 @@
           <v:shape id="_x0000_i1050" type="#_x0000_t75" style="width:20.25pt;height:18.75pt" o:ole="">
             <v:imagedata r:id="rId52" o:title=""/>
           </v:shape>
-          <o:OLEObject Type="Embed" ProgID="Equation.3" ShapeID="_x0000_i1050" DrawAspect="Content" ObjectID="_1492905530" r:id="rId53"/>
+          <o:OLEObject Type="Embed" ProgID="Equation.3" ShapeID="_x0000_i1050" DrawAspect="Content" ObjectID="_1493072034" r:id="rId53"/>
         </w:object>
       </w:r>
       <w:r>
@@ -2668,7 +2666,7 @@
           <v:shape id="_x0000_i1051" type="#_x0000_t75" style="width:99pt;height:30.75pt" o:ole="">
             <v:imagedata r:id="rId54" o:title=""/>
           </v:shape>
-          <o:OLEObject Type="Embed" ProgID="Equation.3" ShapeID="_x0000_i1051" DrawAspect="Content" ObjectID="_1492905531" r:id="rId55"/>
+          <o:OLEObject Type="Embed" ProgID="Equation.3" ShapeID="_x0000_i1051" DrawAspect="Content" ObjectID="_1493072035" r:id="rId55"/>
         </w:object>
       </w:r>
     </w:p>
@@ -2703,7 +2701,7 @@
           <v:shape id="_x0000_i1052" type="#_x0000_t75" style="width:73.5pt;height:36pt" o:ole="">
             <v:imagedata r:id="rId56" o:title=""/>
           </v:shape>
-          <o:OLEObject Type="Embed" ProgID="Equation.3" ShapeID="_x0000_i1052" DrawAspect="Content" ObjectID="_1492905532" r:id="rId57"/>
+          <o:OLEObject Type="Embed" ProgID="Equation.3" ShapeID="_x0000_i1052" DrawAspect="Content" ObjectID="_1493072036" r:id="rId57"/>
         </w:object>
       </w:r>
       <w:r>
@@ -2726,7 +2724,7 @@
           <v:shape id="_x0000_i1053" type="#_x0000_t75" style="width:15.75pt;height:16.5pt" o:ole="">
             <v:imagedata r:id="rId58" o:title=""/>
           </v:shape>
-          <o:OLEObject Type="Embed" ProgID="Equation.3" ShapeID="_x0000_i1053" DrawAspect="Content" ObjectID="_1492905533" r:id="rId59"/>
+          <o:OLEObject Type="Embed" ProgID="Equation.3" ShapeID="_x0000_i1053" DrawAspect="Content" ObjectID="_1493072037" r:id="rId59"/>
         </w:object>
       </w:r>
       <w:r>
@@ -2746,7 +2744,7 @@
           <v:shape id="_x0000_i1054" type="#_x0000_t75" style="width:23.25pt;height:18pt" o:ole="">
             <v:imagedata r:id="rId60" o:title=""/>
           </v:shape>
-          <o:OLEObject Type="Embed" ProgID="Equation.3" ShapeID="_x0000_i1054" DrawAspect="Content" ObjectID="_1492905534" r:id="rId61"/>
+          <o:OLEObject Type="Embed" ProgID="Equation.3" ShapeID="_x0000_i1054" DrawAspect="Content" ObjectID="_1493072038" r:id="rId61"/>
         </w:object>
       </w:r>
       <w:r>
@@ -2771,7 +2769,7 @@
           <v:shape id="_x0000_i1055" type="#_x0000_t75" style="width:20.25pt;height:17.25pt" o:ole="">
             <v:imagedata r:id="rId62" o:title=""/>
           </v:shape>
-          <o:OLEObject Type="Embed" ProgID="Equation.3" ShapeID="_x0000_i1055" DrawAspect="Content" ObjectID="_1492905535" r:id="rId63"/>
+          <o:OLEObject Type="Embed" ProgID="Equation.3" ShapeID="_x0000_i1055" DrawAspect="Content" ObjectID="_1493072039" r:id="rId63"/>
         </w:object>
       </w:r>
       <w:r>
@@ -4777,7 +4775,7 @@
           <v:shape id="_x0000_i1056" type="#_x0000_t75" style="width:48pt;height:30.75pt" o:ole="">
             <v:imagedata r:id="rId65" o:title=""/>
           </v:shape>
-          <o:OLEObject Type="Embed" ProgID="Equation.3" ShapeID="_x0000_i1056" DrawAspect="Content" ObjectID="_1492905536" r:id="rId66"/>
+          <o:OLEObject Type="Embed" ProgID="Equation.3" ShapeID="_x0000_i1056" DrawAspect="Content" ObjectID="_1493072040" r:id="rId66"/>
         </w:object>
       </w:r>
       <w:r>
@@ -6777,7 +6775,7 @@
           <v:shape id="_x0000_i1057" type="#_x0000_t75" style="width:179.25pt;height:21pt" o:ole="">
             <v:imagedata r:id="rId68" o:title=""/>
           </v:shape>
-          <o:OLEObject Type="Embed" ProgID="Equation.2" ShapeID="_x0000_i1057" DrawAspect="Content" ObjectID="_1492905537" r:id="rId69"/>
+          <o:OLEObject Type="Embed" ProgID="Equation.2" ShapeID="_x0000_i1057" DrawAspect="Content" ObjectID="_1493072041" r:id="rId69"/>
         </w:object>
       </w:r>
       <w:r>
@@ -6982,7 +6980,7 @@
           <v:shape id="_x0000_i1058" type="#_x0000_t75" style="width:171pt;height:20.25pt" o:ole="">
             <v:imagedata r:id="rId70" o:title=""/>
           </v:shape>
-          <o:OLEObject Type="Embed" ProgID="Equation.2" ShapeID="_x0000_i1058" DrawAspect="Content" ObjectID="_1492905538" r:id="rId71"/>
+          <o:OLEObject Type="Embed" ProgID="Equation.2" ShapeID="_x0000_i1058" DrawAspect="Content" ObjectID="_1493072042" r:id="rId71"/>
         </w:object>
       </w:r>
     </w:p>
@@ -7143,7 +7141,7 @@
           <v:shape id="_x0000_i1059" type="#_x0000_t75" style="width:81pt;height:19.5pt" o:ole="" filled="t">
             <v:imagedata r:id="rId72" o:title=""/>
           </v:shape>
-          <o:OLEObject Type="Embed" ProgID="Equation.3" ShapeID="_x0000_i1059" DrawAspect="Content" ObjectID="_1492905539" r:id="rId73"/>
+          <o:OLEObject Type="Embed" ProgID="Equation.3" ShapeID="_x0000_i1059" DrawAspect="Content" ObjectID="_1493072043" r:id="rId73"/>
         </w:object>
       </w:r>
       <w:r>
@@ -7263,7 +7261,7 @@
           <v:shape id="_x0000_i1060" type="#_x0000_t75" style="width:60pt;height:35.25pt" o:ole="">
             <v:imagedata r:id="rId74" o:title=""/>
           </v:shape>
-          <o:OLEObject Type="Embed" ProgID="Equation.3" ShapeID="_x0000_i1060" DrawAspect="Content" ObjectID="_1492905540" r:id="rId75"/>
+          <o:OLEObject Type="Embed" ProgID="Equation.3" ShapeID="_x0000_i1060" DrawAspect="Content" ObjectID="_1493072044" r:id="rId75"/>
         </w:object>
       </w:r>
       <w:r>
@@ -8427,7 +8425,7 @@
           <v:shape id="_x0000_i1061" type="#_x0000_t75" style="width:104.25pt;height:33.75pt" o:ole="">
             <v:imagedata r:id="rId76" o:title=""/>
           </v:shape>
-          <o:OLEObject Type="Embed" ProgID="Equation.3" ShapeID="_x0000_i1061" DrawAspect="Content" ObjectID="_1492905541" r:id="rId77"/>
+          <o:OLEObject Type="Embed" ProgID="Equation.3" ShapeID="_x0000_i1061" DrawAspect="Content" ObjectID="_1493072045" r:id="rId77"/>
         </w:object>
       </w:r>
     </w:p>
@@ -8553,7 +8551,7 @@
           <v:shape id="_x0000_i1062" type="#_x0000_t75" style="width:155.25pt;height:30.75pt" o:ole="">
             <v:imagedata r:id="rId78" o:title=""/>
           </v:shape>
-          <o:OLEObject Type="Embed" ProgID="Equation.3" ShapeID="_x0000_i1062" DrawAspect="Content" ObjectID="_1492905542" r:id="rId79"/>
+          <o:OLEObject Type="Embed" ProgID="Equation.3" ShapeID="_x0000_i1062" DrawAspect="Content" ObjectID="_1493072046" r:id="rId79"/>
         </w:object>
       </w:r>
     </w:p>
@@ -8602,7 +8600,7 @@
           <v:shape id="_x0000_i1063" type="#_x0000_t75" style="width:102pt;height:18pt" o:ole="">
             <v:imagedata r:id="rId80" o:title=""/>
           </v:shape>
-          <o:OLEObject Type="Embed" ProgID="Equation.3" ShapeID="_x0000_i1063" DrawAspect="Content" ObjectID="_1492905543" r:id="rId81"/>
+          <o:OLEObject Type="Embed" ProgID="Equation.3" ShapeID="_x0000_i1063" DrawAspect="Content" ObjectID="_1493072047" r:id="rId81"/>
         </w:object>
       </w:r>
     </w:p>
@@ -8626,7 +8624,7 @@
           <v:shape id="_x0000_i1064" type="#_x0000_t75" style="width:162pt;height:18pt" o:ole="">
             <v:imagedata r:id="rId82" o:title=""/>
           </v:shape>
-          <o:OLEObject Type="Embed" ProgID="Equation.3" ShapeID="_x0000_i1064" DrawAspect="Content" ObjectID="_1492905544" r:id="rId83"/>
+          <o:OLEObject Type="Embed" ProgID="Equation.3" ShapeID="_x0000_i1064" DrawAspect="Content" ObjectID="_1493072048" r:id="rId83"/>
         </w:object>
       </w:r>
       <w:r>
@@ -8741,7 +8739,7 @@
           <v:shape id="_x0000_i1065" type="#_x0000_t75" style="width:306pt;height:13.5pt" o:ole="">
             <v:imagedata r:id="rId85" o:title=""/>
           </v:shape>
-          <o:OLEObject Type="Embed" ProgID="Equation.3" ShapeID="_x0000_i1065" DrawAspect="Content" ObjectID="_1492905545" r:id="rId86"/>
+          <o:OLEObject Type="Embed" ProgID="Equation.3" ShapeID="_x0000_i1065" DrawAspect="Content" ObjectID="_1493072049" r:id="rId86"/>
         </w:object>
       </w:r>
       <w:r>
@@ -8854,7 +8852,7 @@
           <v:shape id="_x0000_i1066" type="#_x0000_t75" style="width:327.75pt;height:18pt" o:ole="">
             <v:imagedata r:id="rId88" o:title=""/>
           </v:shape>
-          <o:OLEObject Type="Embed" ProgID="Equation.3" ShapeID="_x0000_i1066" DrawAspect="Content" ObjectID="_1492905546" r:id="rId89"/>
+          <o:OLEObject Type="Embed" ProgID="Equation.3" ShapeID="_x0000_i1066" DrawAspect="Content" ObjectID="_1493072050" r:id="rId89"/>
         </w:object>
       </w:r>
       <w:r>
@@ -9158,7 +9156,7 @@
           <v:shape id="_x0000_i1067" type="#_x0000_t75" style="width:176.25pt;height:26.25pt" o:ole="">
             <v:imagedata r:id="rId91" o:title=""/>
           </v:shape>
-          <o:OLEObject Type="Embed" ProgID="Equation.2" ShapeID="_x0000_i1067" DrawAspect="Content" ObjectID="_1492905547" r:id="rId92"/>
+          <o:OLEObject Type="Embed" ProgID="Equation.2" ShapeID="_x0000_i1067" DrawAspect="Content" ObjectID="_1493072051" r:id="rId92"/>
         </w:object>
       </w:r>
     </w:p>
@@ -9376,7 +9374,7 @@
           <v:shape id="_x0000_i1068" type="#_x0000_t75" style="width:137.25pt;height:39.75pt" o:ole="">
             <v:imagedata r:id="rId93" o:title=""/>
           </v:shape>
-          <o:OLEObject Type="Embed" ProgID="Equation.3" ShapeID="_x0000_i1068" DrawAspect="Content" ObjectID="_1492905548" r:id="rId94"/>
+          <o:OLEObject Type="Embed" ProgID="Equation.3" ShapeID="_x0000_i1068" DrawAspect="Content" ObjectID="_1493072052" r:id="rId94"/>
         </w:object>
       </w:r>
       <w:r>
@@ -10029,7 +10027,7 @@
                 <w:sz w:val="24"/>
                 <w:szCs w:val="24"/>
               </w:rPr>
-              <w:t>0</w:t>
+              <w:t>229724</w:t>
             </w:r>
           </w:p>
         </w:tc>
@@ -10045,15 +10043,26 @@
                 <w:rFonts w:ascii="Times New Roman" w:hAnsi="Times New Roman" w:cs="Times New Roman"/>
                 <w:sz w:val="24"/>
                 <w:szCs w:val="24"/>
-              </w:rPr>
-            </w:pPr>
-            <w:r>
-              <w:rPr>
-                <w:rFonts w:ascii="Times New Roman" w:hAnsi="Times New Roman" w:cs="Times New Roman"/>
-                <w:sz w:val="24"/>
-                <w:szCs w:val="24"/>
-              </w:rPr>
-              <w:t>0</w:t>
+                <w:lang w:val="en-US"/>
+              </w:rPr>
+            </w:pPr>
+            <w:r>
+              <w:rPr>
+                <w:rFonts w:ascii="Times New Roman" w:hAnsi="Times New Roman" w:cs="Times New Roman"/>
+                <w:sz w:val="24"/>
+                <w:szCs w:val="24"/>
+                <w:lang w:val="en-US"/>
+              </w:rPr>
+              <w:t>-</w:t>
+            </w:r>
+            <w:r>
+              <w:rPr>
+                <w:rFonts w:ascii="Times New Roman" w:hAnsi="Times New Roman" w:cs="Times New Roman"/>
+                <w:sz w:val="24"/>
+                <w:szCs w:val="24"/>
+                <w:lang w:val="en-US"/>
+              </w:rPr>
+              <w:t>229724</w:t>
             </w:r>
           </w:p>
         </w:tc>
@@ -10077,7 +10086,15 @@
                 <w:sz w:val="24"/>
                 <w:szCs w:val="24"/>
               </w:rPr>
-              <w:t>0</w:t>
+              <w:t>-</w:t>
+            </w:r>
+            <w:r>
+              <w:rPr>
+                <w:rFonts w:ascii="Times New Roman" w:hAnsi="Times New Roman" w:cs="Times New Roman"/>
+                <w:sz w:val="24"/>
+                <w:szCs w:val="24"/>
+              </w:rPr>
+              <w:t>229724</w:t>
             </w:r>
           </w:p>
         </w:tc>
@@ -10199,7 +10216,7 @@
                 <w:sz w:val="24"/>
                 <w:szCs w:val="24"/>
               </w:rPr>
-              <w:t>0</w:t>
+              <w:t>229724</w:t>
             </w:r>
           </w:p>
         </w:tc>
@@ -10223,7 +10240,15 @@
                 <w:sz w:val="24"/>
                 <w:szCs w:val="24"/>
               </w:rPr>
-              <w:t>0</w:t>
+              <w:t>-</w:t>
+            </w:r>
+            <w:r>
+              <w:rPr>
+                <w:rFonts w:ascii="Times New Roman" w:hAnsi="Times New Roman" w:cs="Times New Roman"/>
+                <w:sz w:val="24"/>
+                <w:szCs w:val="24"/>
+              </w:rPr>
+              <w:t>229724</w:t>
             </w:r>
           </w:p>
         </w:tc>
@@ -10247,7 +10272,15 @@
                 <w:sz w:val="24"/>
                 <w:szCs w:val="24"/>
               </w:rPr>
-              <w:t>0</w:t>
+              <w:t>-</w:t>
+            </w:r>
+            <w:r>
+              <w:rPr>
+                <w:rFonts w:ascii="Times New Roman" w:hAnsi="Times New Roman" w:cs="Times New Roman"/>
+                <w:sz w:val="24"/>
+                <w:szCs w:val="24"/>
+              </w:rPr>
+              <w:t>229724</w:t>
             </w:r>
           </w:p>
         </w:tc>
@@ -10369,7 +10402,7 @@
                 <w:sz w:val="24"/>
                 <w:szCs w:val="24"/>
               </w:rPr>
-              <w:t>0</w:t>
+              <w:t>229724</w:t>
             </w:r>
           </w:p>
         </w:tc>
@@ -10393,7 +10426,15 @@
                 <w:sz w:val="24"/>
                 <w:szCs w:val="24"/>
               </w:rPr>
-              <w:t>0</w:t>
+              <w:t>-</w:t>
+            </w:r>
+            <w:r>
+              <w:rPr>
+                <w:rFonts w:ascii="Times New Roman" w:hAnsi="Times New Roman" w:cs="Times New Roman"/>
+                <w:sz w:val="24"/>
+                <w:szCs w:val="24"/>
+              </w:rPr>
+              <w:t>229724</w:t>
             </w:r>
           </w:p>
         </w:tc>
@@ -10417,7 +10458,15 @@
                 <w:sz w:val="24"/>
                 <w:szCs w:val="24"/>
               </w:rPr>
-              <w:t>0</w:t>
+              <w:t>-</w:t>
+            </w:r>
+            <w:r>
+              <w:rPr>
+                <w:rFonts w:ascii="Times New Roman" w:hAnsi="Times New Roman" w:cs="Times New Roman"/>
+                <w:sz w:val="24"/>
+                <w:szCs w:val="24"/>
+              </w:rPr>
+              <w:t>229724</w:t>
             </w:r>
           </w:p>
         </w:tc>
@@ -10539,7 +10588,7 @@
                 <w:sz w:val="24"/>
                 <w:szCs w:val="24"/>
               </w:rPr>
-              <w:t>0</w:t>
+              <w:t>229724</w:t>
             </w:r>
           </w:p>
         </w:tc>
@@ -10555,15 +10604,26 @@
                 <w:rFonts w:ascii="Times New Roman" w:hAnsi="Times New Roman" w:cs="Times New Roman"/>
                 <w:sz w:val="24"/>
                 <w:szCs w:val="24"/>
-              </w:rPr>
-            </w:pPr>
-            <w:r>
-              <w:rPr>
-                <w:rFonts w:ascii="Times New Roman" w:hAnsi="Times New Roman" w:cs="Times New Roman"/>
-                <w:sz w:val="24"/>
-                <w:szCs w:val="24"/>
-              </w:rPr>
-              <w:t>0</w:t>
+                <w:lang w:val="en-US"/>
+              </w:rPr>
+            </w:pPr>
+            <w:r>
+              <w:rPr>
+                <w:rFonts w:ascii="Times New Roman" w:hAnsi="Times New Roman" w:cs="Times New Roman"/>
+                <w:sz w:val="24"/>
+                <w:szCs w:val="24"/>
+                <w:lang w:val="en-US"/>
+              </w:rPr>
+              <w:t>-</w:t>
+            </w:r>
+            <w:r>
+              <w:rPr>
+                <w:rFonts w:ascii="Times New Roman" w:hAnsi="Times New Roman" w:cs="Times New Roman"/>
+                <w:sz w:val="24"/>
+                <w:szCs w:val="24"/>
+                <w:lang w:val="en-US"/>
+              </w:rPr>
+              <w:t>229724</w:t>
             </w:r>
           </w:p>
         </w:tc>
@@ -10587,7 +10647,15 @@
                 <w:sz w:val="24"/>
                 <w:szCs w:val="24"/>
               </w:rPr>
-              <w:t>0</w:t>
+              <w:t>-</w:t>
+            </w:r>
+            <w:r>
+              <w:rPr>
+                <w:rFonts w:ascii="Times New Roman" w:hAnsi="Times New Roman" w:cs="Times New Roman"/>
+                <w:sz w:val="24"/>
+                <w:szCs w:val="24"/>
+              </w:rPr>
+              <w:t>229724</w:t>
             </w:r>
           </w:p>
         </w:tc>
@@ -10883,15 +10951,17 @@
                 <w:rFonts w:ascii="Times New Roman" w:hAnsi="Times New Roman" w:cs="Times New Roman"/>
                 <w:sz w:val="24"/>
                 <w:szCs w:val="24"/>
-              </w:rPr>
-            </w:pPr>
-            <w:r>
-              <w:rPr>
-                <w:rFonts w:ascii="Times New Roman" w:hAnsi="Times New Roman" w:cs="Times New Roman"/>
-                <w:sz w:val="24"/>
-                <w:szCs w:val="24"/>
-              </w:rPr>
-              <w:t>459448</w:t>
+                <w:lang w:val="en-US"/>
+              </w:rPr>
+            </w:pPr>
+            <w:r>
+              <w:rPr>
+                <w:rFonts w:ascii="Times New Roman" w:hAnsi="Times New Roman" w:cs="Times New Roman"/>
+                <w:sz w:val="24"/>
+                <w:szCs w:val="24"/>
+                <w:lang w:val="en-US"/>
+              </w:rPr>
+              <w:t>0</w:t>
             </w:r>
           </w:p>
         </w:tc>
@@ -10915,7 +10985,7 @@
                 <w:sz w:val="24"/>
                 <w:szCs w:val="24"/>
               </w:rPr>
-              <w:t>162326</w:t>
+              <w:t>621774</w:t>
             </w:r>
           </w:p>
         </w:tc>
@@ -10939,7 +11009,7 @@
                 <w:sz w:val="24"/>
                 <w:szCs w:val="24"/>
               </w:rPr>
-              <w:t>129860,8</w:t>
+              <w:t>497419,2</w:t>
             </w:r>
           </w:p>
         </w:tc>
@@ -10963,7 +11033,7 @@
                 <w:sz w:val="24"/>
                 <w:szCs w:val="24"/>
               </w:rPr>
-              <w:t>-86507,4</w:t>
+              <w:t>-178397</w:t>
             </w:r>
           </w:p>
         </w:tc>
@@ -11014,7 +11084,7 @@
                 <w:sz w:val="24"/>
                 <w:szCs w:val="24"/>
               </w:rPr>
-              <w:t>-167732,4</w:t>
+              <w:t>-259522</w:t>
             </w:r>
           </w:p>
         </w:tc>
@@ -11054,15 +11124,17 @@
                 <w:rFonts w:ascii="Times New Roman" w:hAnsi="Times New Roman" w:cs="Times New Roman"/>
                 <w:sz w:val="24"/>
                 <w:szCs w:val="24"/>
-              </w:rPr>
-            </w:pPr>
-            <w:r>
-              <w:rPr>
-                <w:rFonts w:ascii="Times New Roman" w:hAnsi="Times New Roman" w:cs="Times New Roman"/>
-                <w:sz w:val="24"/>
-                <w:szCs w:val="24"/>
-              </w:rPr>
-              <w:t>459448</w:t>
+                <w:lang w:val="en-US"/>
+              </w:rPr>
+            </w:pPr>
+            <w:r>
+              <w:rPr>
+                <w:rFonts w:ascii="Times New Roman" w:hAnsi="Times New Roman" w:cs="Times New Roman"/>
+                <w:sz w:val="24"/>
+                <w:szCs w:val="24"/>
+                <w:lang w:val="en-US"/>
+              </w:rPr>
+              <w:t>0</w:t>
             </w:r>
           </w:p>
         </w:tc>
@@ -11086,7 +11158,7 @@
                 <w:sz w:val="24"/>
                 <w:szCs w:val="24"/>
               </w:rPr>
-              <w:t>162326</w:t>
+              <w:t>621774</w:t>
             </w:r>
           </w:p>
         </w:tc>
@@ -11110,7 +11182,7 @@
                 <w:sz w:val="24"/>
                 <w:szCs w:val="24"/>
               </w:rPr>
-              <w:t>129860,8</w:t>
+              <w:t>497419,2</w:t>
             </w:r>
           </w:p>
         </w:tc>
@@ -11134,8 +11206,10 @@
                 <w:sz w:val="24"/>
                 <w:szCs w:val="24"/>
               </w:rPr>
-              <w:t>421576,4</w:t>
-            </w:r>
+              <w:t>237897,2</w:t>
+            </w:r>
+            <w:bookmarkStart w:id="0" w:name="_GoBack"/>
+            <w:bookmarkEnd w:id="0"/>
           </w:p>
         </w:tc>
       </w:tr>
@@ -13456,7 +13530,7 @@
 </file>
 
 <file path=customXml/itemProps1.xml><?xml version="1.0" encoding="utf-8"?>
-<ds:datastoreItem xmlns:ds="http://schemas.openxmlformats.org/officeDocument/2006/customXml" ds:itemID="{60EA0776-4F71-4CD5-8435-93FE1DC671E9}">
+<ds:datastoreItem xmlns:ds="http://schemas.openxmlformats.org/officeDocument/2006/customXml" ds:itemID="{C237A40D-590F-42B9-8888-31947C699E86}">
   <ds:schemaRefs>
     <ds:schemaRef ds:uri="http://schemas.openxmlformats.org/officeDocument/2006/bibliography"/>
   </ds:schemaRefs>

</xml_diff>

<commit_message>
Added beginnings of RPZ
</commit_message>
<xml_diff>
--- a/Documentation/Экономическая часть Горшков.docx
+++ b/Documentation/Экономическая часть Горшков.docx
@@ -1374,9 +1374,9 @@
             <o:lock v:ext="edit" aspectratio="t"/>
           </v:shapetype>
           <v:shape id="_x0000_i1025" type="#_x0000_t75" style="width:227.25pt;height:32.25pt" o:ole="">
-            <v:imagedata r:id="rId6" o:title=""/>
+            <v:imagedata r:id="rId8" o:title=""/>
           </v:shape>
-          <o:OLEObject Type="Embed" ProgID="Equation.3" ShapeID="_x0000_i1025" DrawAspect="Content" ObjectID="_1493072009" r:id="rId7"/>
+          <o:OLEObject Type="Embed" ProgID="Equation.3" ShapeID="_x0000_i1025" DrawAspect="Content" ObjectID="_1493376069" r:id="rId9"/>
         </w:object>
       </w:r>
       <w:r>
@@ -1403,9 +1403,9 @@
         </w:rPr>
         <w:object w:dxaOrig="1800" w:dyaOrig="380">
           <v:shape id="_x0000_i1026" type="#_x0000_t75" style="width:90pt;height:18.75pt" o:ole="">
-            <v:imagedata r:id="rId8" o:title=""/>
+            <v:imagedata r:id="rId10" o:title=""/>
           </v:shape>
-          <o:OLEObject Type="Embed" ProgID="Equation.3" ShapeID="_x0000_i1026" DrawAspect="Content" ObjectID="_1493072010" r:id="rId9"/>
+          <o:OLEObject Type="Embed" ProgID="Equation.3" ShapeID="_x0000_i1026" DrawAspect="Content" ObjectID="_1493376070" r:id="rId11"/>
         </w:object>
       </w:r>
       <w:r>
@@ -1427,9 +1427,9 @@
         </w:rPr>
         <w:object w:dxaOrig="200" w:dyaOrig="340">
           <v:shape id="_x0000_i1027" type="#_x0000_t75" style="width:9.75pt;height:17.25pt" o:ole="">
-            <v:imagedata r:id="rId10" o:title=""/>
+            <v:imagedata r:id="rId12" o:title=""/>
           </v:shape>
-          <o:OLEObject Type="Embed" ProgID="Equation.3" ShapeID="_x0000_i1027" DrawAspect="Content" ObjectID="_1493072011" r:id="rId11"/>
+          <o:OLEObject Type="Embed" ProgID="Equation.3" ShapeID="_x0000_i1027" DrawAspect="Content" ObjectID="_1493376071" r:id="rId13"/>
         </w:object>
       </w:r>
       <w:r>
@@ -1455,9 +1455,9 @@
         </w:rPr>
         <w:object w:dxaOrig="220" w:dyaOrig="340">
           <v:shape id="_x0000_i1028" type="#_x0000_t75" style="width:11.25pt;height:17.25pt" o:ole="">
-            <v:imagedata r:id="rId12" o:title=""/>
+            <v:imagedata r:id="rId14" o:title=""/>
           </v:shape>
-          <o:OLEObject Type="Embed" ProgID="Equation.3" ShapeID="_x0000_i1028" DrawAspect="Content" ObjectID="_1493072012" r:id="rId13"/>
+          <o:OLEObject Type="Embed" ProgID="Equation.3" ShapeID="_x0000_i1028" DrawAspect="Content" ObjectID="_1493376072" r:id="rId15"/>
         </w:object>
       </w:r>
       <w:r>
@@ -1478,9 +1478,9 @@
         </w:rPr>
         <w:object w:dxaOrig="220" w:dyaOrig="360">
           <v:shape id="_x0000_i1029" type="#_x0000_t75" style="width:11.25pt;height:18pt" o:ole="">
-            <v:imagedata r:id="rId14" o:title=""/>
+            <v:imagedata r:id="rId16" o:title=""/>
           </v:shape>
-          <o:OLEObject Type="Embed" ProgID="Equation.3" ShapeID="_x0000_i1029" DrawAspect="Content" ObjectID="_1493072013" r:id="rId15"/>
+          <o:OLEObject Type="Embed" ProgID="Equation.3" ShapeID="_x0000_i1029" DrawAspect="Content" ObjectID="_1493376073" r:id="rId17"/>
         </w:object>
       </w:r>
       <w:r>
@@ -1548,9 +1548,9 @@
         </w:rPr>
         <w:object w:dxaOrig="220" w:dyaOrig="360">
           <v:shape id="_x0000_i1030" type="#_x0000_t75" style="width:11.25pt;height:18pt" o:ole="">
-            <v:imagedata r:id="rId14" o:title=""/>
+            <v:imagedata r:id="rId16" o:title=""/>
           </v:shape>
-          <o:OLEObject Type="Embed" ProgID="Equation.3" ShapeID="_x0000_i1030" DrawAspect="Content" ObjectID="_1493072014" r:id="rId16"/>
+          <o:OLEObject Type="Embed" ProgID="Equation.3" ShapeID="_x0000_i1030" DrawAspect="Content" ObjectID="_1493376074" r:id="rId18"/>
         </w:object>
       </w:r>
       <w:r>
@@ -1569,9 +1569,9 @@
         </w:rPr>
         <w:object w:dxaOrig="240" w:dyaOrig="340">
           <v:shape id="_x0000_i1031" type="#_x0000_t75" style="width:12pt;height:17.25pt" o:ole="">
-            <v:imagedata r:id="rId17" o:title=""/>
+            <v:imagedata r:id="rId19" o:title=""/>
           </v:shape>
-          <o:OLEObject Type="Embed" ProgID="Equation.3" ShapeID="_x0000_i1031" DrawAspect="Content" ObjectID="_1493072015" r:id="rId18"/>
+          <o:OLEObject Type="Embed" ProgID="Equation.3" ShapeID="_x0000_i1031" DrawAspect="Content" ObjectID="_1493376075" r:id="rId20"/>
         </w:object>
       </w:r>
       <w:r>
@@ -1583,9 +1583,9 @@
         </w:rPr>
         <w:object w:dxaOrig="279" w:dyaOrig="340">
           <v:shape id="_x0000_i1032" type="#_x0000_t75" style="width:14.25pt;height:17.25pt" o:ole="">
-            <v:imagedata r:id="rId19" o:title=""/>
+            <v:imagedata r:id="rId21" o:title=""/>
           </v:shape>
-          <o:OLEObject Type="Embed" ProgID="Equation.3" ShapeID="_x0000_i1032" DrawAspect="Content" ObjectID="_1493072016" r:id="rId20"/>
+          <o:OLEObject Type="Embed" ProgID="Equation.3" ShapeID="_x0000_i1032" DrawAspect="Content" ObjectID="_1493376076" r:id="rId22"/>
         </w:object>
       </w:r>
       <w:r>
@@ -1597,9 +1597,9 @@
         </w:rPr>
         <w:object w:dxaOrig="279" w:dyaOrig="380">
           <v:shape id="_x0000_i1033" type="#_x0000_t75" style="width:14.25pt;height:18.75pt" o:ole="">
-            <v:imagedata r:id="rId21" o:title=""/>
+            <v:imagedata r:id="rId23" o:title=""/>
           </v:shape>
-          <o:OLEObject Type="Embed" ProgID="Equation.3" ShapeID="_x0000_i1033" DrawAspect="Content" ObjectID="_1493072017" r:id="rId22"/>
+          <o:OLEObject Type="Embed" ProgID="Equation.3" ShapeID="_x0000_i1033" DrawAspect="Content" ObjectID="_1493376077" r:id="rId24"/>
         </w:object>
       </w:r>
       <w:r>
@@ -1998,9 +1998,9 @@
         </w:rPr>
         <w:object w:dxaOrig="320" w:dyaOrig="340">
           <v:shape id="_x0000_i1034" type="#_x0000_t75" style="width:15.75pt;height:17.25pt" o:ole="">
-            <v:imagedata r:id="rId23" o:title=""/>
+            <v:imagedata r:id="rId25" o:title=""/>
           </v:shape>
-          <o:OLEObject Type="Embed" ProgID="Equation.3" ShapeID="_x0000_i1034" DrawAspect="Content" ObjectID="_1493072018" r:id="rId24"/>
+          <o:OLEObject Type="Embed" ProgID="Equation.3" ShapeID="_x0000_i1034" DrawAspect="Content" ObjectID="_1493376078" r:id="rId26"/>
         </w:object>
       </w:r>
       <w:r>
@@ -2032,9 +2032,9 @@
         </w:rPr>
         <w:object w:dxaOrig="320" w:dyaOrig="380">
           <v:shape id="_x0000_i1035" type="#_x0000_t75" style="width:15.75pt;height:18.75pt" o:ole="">
-            <v:imagedata r:id="rId25" o:title=""/>
+            <v:imagedata r:id="rId27" o:title=""/>
           </v:shape>
-          <o:OLEObject Type="Embed" ProgID="Equation.3" ShapeID="_x0000_i1035" DrawAspect="Content" ObjectID="_1493072019" r:id="rId26"/>
+          <o:OLEObject Type="Embed" ProgID="Equation.3" ShapeID="_x0000_i1035" DrawAspect="Content" ObjectID="_1493376079" r:id="rId28"/>
         </w:object>
       </w:r>
       <w:r>
@@ -2065,9 +2065,9 @@
         </w:rPr>
         <w:object w:dxaOrig="2020" w:dyaOrig="380">
           <v:shape id="_x0000_i1036" type="#_x0000_t75" style="width:101.25pt;height:18.75pt" o:ole="">
-            <v:imagedata r:id="rId27" o:title=""/>
+            <v:imagedata r:id="rId29" o:title=""/>
           </v:shape>
-          <o:OLEObject Type="Embed" ProgID="Equation.3" ShapeID="_x0000_i1036" DrawAspect="Content" ObjectID="_1493072020" r:id="rId28"/>
+          <o:OLEObject Type="Embed" ProgID="Equation.3" ShapeID="_x0000_i1036" DrawAspect="Content" ObjectID="_1493376080" r:id="rId30"/>
         </w:object>
       </w:r>
       <w:r>
@@ -2079,9 +2079,9 @@
         </w:rPr>
         <w:object w:dxaOrig="220" w:dyaOrig="340">
           <v:shape id="_x0000_i1037" type="#_x0000_t75" style="width:11.25pt;height:17.25pt" o:ole="">
-            <v:imagedata r:id="rId12" o:title=""/>
+            <v:imagedata r:id="rId14" o:title=""/>
           </v:shape>
-          <o:OLEObject Type="Embed" ProgID="Equation.3" ShapeID="_x0000_i1037" DrawAspect="Content" ObjectID="_1493072021" r:id="rId29"/>
+          <o:OLEObject Type="Embed" ProgID="Equation.3" ShapeID="_x0000_i1037" DrawAspect="Content" ObjectID="_1493376081" r:id="rId31"/>
         </w:object>
       </w:r>
       <w:r>
@@ -2093,9 +2093,9 @@
         </w:rPr>
         <w:object w:dxaOrig="220" w:dyaOrig="340">
           <v:shape id="_x0000_i1038" type="#_x0000_t75" style="width:11.25pt;height:17.25pt" o:ole="">
-            <v:imagedata r:id="rId12" o:title=""/>
+            <v:imagedata r:id="rId14" o:title=""/>
           </v:shape>
-          <o:OLEObject Type="Embed" ProgID="Equation.3" ShapeID="_x0000_i1038" DrawAspect="Content" ObjectID="_1493072022" r:id="rId30"/>
+          <o:OLEObject Type="Embed" ProgID="Equation.3" ShapeID="_x0000_i1038" DrawAspect="Content" ObjectID="_1493376082" r:id="rId32"/>
         </w:object>
       </w:r>
     </w:p>
@@ -2119,9 +2119,9 @@
         </w:rPr>
         <w:object w:dxaOrig="2860" w:dyaOrig="380">
           <v:shape id="_x0000_i1039" type="#_x0000_t75" style="width:143.25pt;height:18.75pt" o:ole="">
-            <v:imagedata r:id="rId31" o:title=""/>
+            <v:imagedata r:id="rId33" o:title=""/>
           </v:shape>
-          <o:OLEObject Type="Embed" ProgID="Equation.3" ShapeID="_x0000_i1039" DrawAspect="Content" ObjectID="_1493072023" r:id="rId32"/>
+          <o:OLEObject Type="Embed" ProgID="Equation.3" ShapeID="_x0000_i1039" DrawAspect="Content" ObjectID="_1493376083" r:id="rId34"/>
         </w:object>
       </w:r>
       <w:r>
@@ -2130,9 +2130,9 @@
         </w:rPr>
         <w:object w:dxaOrig="220" w:dyaOrig="340">
           <v:shape id="_x0000_i1040" type="#_x0000_t75" style="width:11.25pt;height:17.25pt" o:ole="">
-            <v:imagedata r:id="rId12" o:title=""/>
+            <v:imagedata r:id="rId14" o:title=""/>
           </v:shape>
-          <o:OLEObject Type="Embed" ProgID="Equation.3" ShapeID="_x0000_i1040" DrawAspect="Content" ObjectID="_1493072024" r:id="rId33"/>
+          <o:OLEObject Type="Embed" ProgID="Equation.3" ShapeID="_x0000_i1040" DrawAspect="Content" ObjectID="_1493376084" r:id="rId35"/>
         </w:object>
       </w:r>
     </w:p>
@@ -2156,9 +2156,9 @@
         </w:rPr>
         <w:object w:dxaOrig="2400" w:dyaOrig="660">
           <v:shape id="_x0000_i1041" type="#_x0000_t75" style="width:120pt;height:33pt" o:ole="">
-            <v:imagedata r:id="rId34" o:title=""/>
+            <v:imagedata r:id="rId36" o:title=""/>
           </v:shape>
-          <o:OLEObject Type="Embed" ProgID="Equation.3" ShapeID="_x0000_i1041" DrawAspect="Content" ObjectID="_1493072025" r:id="rId35"/>
+          <o:OLEObject Type="Embed" ProgID="Equation.3" ShapeID="_x0000_i1041" DrawAspect="Content" ObjectID="_1493376085" r:id="rId37"/>
         </w:object>
       </w:r>
       <w:r>
@@ -2185,9 +2185,9 @@
         </w:rPr>
         <w:object w:dxaOrig="1579" w:dyaOrig="340">
           <v:shape id="_x0000_i1042" type="#_x0000_t75" style="width:78.75pt;height:17.25pt" o:ole="">
-            <v:imagedata r:id="rId36" o:title=""/>
+            <v:imagedata r:id="rId38" o:title=""/>
           </v:shape>
-          <o:OLEObject Type="Embed" ProgID="Equation.3" ShapeID="_x0000_i1042" DrawAspect="Content" ObjectID="_1493072026" r:id="rId37"/>
+          <o:OLEObject Type="Embed" ProgID="Equation.3" ShapeID="_x0000_i1042" DrawAspect="Content" ObjectID="_1493376086" r:id="rId39"/>
         </w:object>
       </w:r>
       <w:r>
@@ -2205,9 +2205,9 @@
         </w:rPr>
         <w:object w:dxaOrig="1620" w:dyaOrig="340">
           <v:shape id="_x0000_i1043" type="#_x0000_t75" style="width:81pt;height:17.25pt" o:ole="">
-            <v:imagedata r:id="rId38" o:title=""/>
+            <v:imagedata r:id="rId40" o:title=""/>
           </v:shape>
-          <o:OLEObject Type="Embed" ProgID="Equation.3" ShapeID="_x0000_i1043" DrawAspect="Content" ObjectID="_1493072027" r:id="rId39"/>
+          <o:OLEObject Type="Embed" ProgID="Equation.3" ShapeID="_x0000_i1043" DrawAspect="Content" ObjectID="_1493376087" r:id="rId41"/>
         </w:object>
       </w:r>
       <w:r>
@@ -2225,9 +2225,9 @@
         </w:rPr>
         <w:object w:dxaOrig="1620" w:dyaOrig="340">
           <v:shape id="_x0000_i1044" type="#_x0000_t75" style="width:81pt;height:17.25pt" o:ole="">
-            <v:imagedata r:id="rId40" o:title=""/>
+            <v:imagedata r:id="rId42" o:title=""/>
           </v:shape>
-          <o:OLEObject Type="Embed" ProgID="Equation.3" ShapeID="_x0000_i1044" DrawAspect="Content" ObjectID="_1493072028" r:id="rId41"/>
+          <o:OLEObject Type="Embed" ProgID="Equation.3" ShapeID="_x0000_i1044" DrawAspect="Content" ObjectID="_1493376088" r:id="rId43"/>
         </w:object>
       </w:r>
       <w:r>
@@ -2245,9 +2245,9 @@
         </w:rPr>
         <w:object w:dxaOrig="1540" w:dyaOrig="380">
           <v:shape id="_x0000_i1045" type="#_x0000_t75" style="width:77.25pt;height:18.75pt" o:ole="">
-            <v:imagedata r:id="rId42" o:title=""/>
+            <v:imagedata r:id="rId44" o:title=""/>
           </v:shape>
-          <o:OLEObject Type="Embed" ProgID="Equation.3" ShapeID="_x0000_i1045" DrawAspect="Content" ObjectID="_1493072029" r:id="rId43"/>
+          <o:OLEObject Type="Embed" ProgID="Equation.3" ShapeID="_x0000_i1045" DrawAspect="Content" ObjectID="_1493376089" r:id="rId45"/>
         </w:object>
       </w:r>
       <w:r>
@@ -2298,9 +2298,9 @@
         </w:rPr>
         <w:object w:dxaOrig="3460" w:dyaOrig="380">
           <v:shape id="_x0000_i1046" type="#_x0000_t75" style="width:173.25pt;height:18.75pt" o:ole="">
-            <v:imagedata r:id="rId44" o:title=""/>
+            <v:imagedata r:id="rId46" o:title=""/>
           </v:shape>
-          <o:OLEObject Type="Embed" ProgID="Equation.3" ShapeID="_x0000_i1046" DrawAspect="Content" ObjectID="_1493072030" r:id="rId45"/>
+          <o:OLEObject Type="Embed" ProgID="Equation.3" ShapeID="_x0000_i1046" DrawAspect="Content" ObjectID="_1493376090" r:id="rId47"/>
         </w:object>
       </w:r>
       <w:r>
@@ -2354,9 +2354,9 @@
         </w:rPr>
         <w:object w:dxaOrig="859" w:dyaOrig="660">
           <v:shape id="_x0000_i1047" type="#_x0000_t75" style="width:42.75pt;height:33pt" o:ole="">
-            <v:imagedata r:id="rId46" o:title=""/>
+            <v:imagedata r:id="rId48" o:title=""/>
           </v:shape>
-          <o:OLEObject Type="Embed" ProgID="Equation.3" ShapeID="_x0000_i1047" DrawAspect="Content" ObjectID="_1493072031" r:id="rId47"/>
+          <o:OLEObject Type="Embed" ProgID="Equation.3" ShapeID="_x0000_i1047" DrawAspect="Content" ObjectID="_1493376091" r:id="rId49"/>
         </w:object>
       </w:r>
       <w:r>
@@ -2383,9 +2383,9 @@
         </w:rPr>
         <w:object w:dxaOrig="1120" w:dyaOrig="680">
           <v:shape id="_x0000_i1048" type="#_x0000_t75" style="width:56.25pt;height:33.75pt" o:ole="">
-            <v:imagedata r:id="rId48" o:title=""/>
+            <v:imagedata r:id="rId50" o:title=""/>
           </v:shape>
-          <o:OLEObject Type="Embed" ProgID="Equation.3" ShapeID="_x0000_i1048" DrawAspect="Content" ObjectID="_1493072032" r:id="rId49"/>
+          <o:OLEObject Type="Embed" ProgID="Equation.3" ShapeID="_x0000_i1048" DrawAspect="Content" ObjectID="_1493376092" r:id="rId51"/>
         </w:object>
       </w:r>
     </w:p>
@@ -2400,9 +2400,9 @@
         </w:rPr>
         <w:object w:dxaOrig="400" w:dyaOrig="380">
           <v:shape id="_x0000_i1049" type="#_x0000_t75" style="width:20.25pt;height:18.75pt" o:ole="">
-            <v:imagedata r:id="rId50" o:title=""/>
+            <v:imagedata r:id="rId52" o:title=""/>
           </v:shape>
-          <o:OLEObject Type="Embed" ProgID="Equation.3" ShapeID="_x0000_i1049" DrawAspect="Content" ObjectID="_1493072033" r:id="rId51"/>
+          <o:OLEObject Type="Embed" ProgID="Equation.3" ShapeID="_x0000_i1049" DrawAspect="Content" ObjectID="_1493376093" r:id="rId53"/>
         </w:object>
       </w:r>
       <w:r>
@@ -2433,9 +2433,9 @@
         </w:rPr>
         <w:object w:dxaOrig="400" w:dyaOrig="380">
           <v:shape id="_x0000_i1050" type="#_x0000_t75" style="width:20.25pt;height:18.75pt" o:ole="">
-            <v:imagedata r:id="rId52" o:title=""/>
+            <v:imagedata r:id="rId54" o:title=""/>
           </v:shape>
-          <o:OLEObject Type="Embed" ProgID="Equation.3" ShapeID="_x0000_i1050" DrawAspect="Content" ObjectID="_1493072034" r:id="rId53"/>
+          <o:OLEObject Type="Embed" ProgID="Equation.3" ShapeID="_x0000_i1050" DrawAspect="Content" ObjectID="_1493376094" r:id="rId55"/>
         </w:object>
       </w:r>
       <w:r>
@@ -2664,9 +2664,9 @@
         </w:rPr>
         <w:object w:dxaOrig="1980" w:dyaOrig="620">
           <v:shape id="_x0000_i1051" type="#_x0000_t75" style="width:99pt;height:30.75pt" o:ole="">
-            <v:imagedata r:id="rId54" o:title=""/>
+            <v:imagedata r:id="rId56" o:title=""/>
           </v:shape>
-          <o:OLEObject Type="Embed" ProgID="Equation.3" ShapeID="_x0000_i1051" DrawAspect="Content" ObjectID="_1493072035" r:id="rId55"/>
+          <o:OLEObject Type="Embed" ProgID="Equation.3" ShapeID="_x0000_i1051" DrawAspect="Content" ObjectID="_1493376095" r:id="rId57"/>
         </w:object>
       </w:r>
     </w:p>
@@ -2699,9 +2699,9 @@
         </w:rPr>
         <w:object w:dxaOrig="1460" w:dyaOrig="720">
           <v:shape id="_x0000_i1052" type="#_x0000_t75" style="width:73.5pt;height:36pt" o:ole="">
-            <v:imagedata r:id="rId56" o:title=""/>
+            <v:imagedata r:id="rId58" o:title=""/>
           </v:shape>
-          <o:OLEObject Type="Embed" ProgID="Equation.3" ShapeID="_x0000_i1052" DrawAspect="Content" ObjectID="_1493072036" r:id="rId57"/>
+          <o:OLEObject Type="Embed" ProgID="Equation.3" ShapeID="_x0000_i1052" DrawAspect="Content" ObjectID="_1493376096" r:id="rId59"/>
         </w:object>
       </w:r>
       <w:r>
@@ -2722,9 +2722,9 @@
         </w:rPr>
         <w:object w:dxaOrig="320" w:dyaOrig="380">
           <v:shape id="_x0000_i1053" type="#_x0000_t75" style="width:15.75pt;height:16.5pt" o:ole="">
-            <v:imagedata r:id="rId58" o:title=""/>
+            <v:imagedata r:id="rId60" o:title=""/>
           </v:shape>
-          <o:OLEObject Type="Embed" ProgID="Equation.3" ShapeID="_x0000_i1053" DrawAspect="Content" ObjectID="_1493072037" r:id="rId59"/>
+          <o:OLEObject Type="Embed" ProgID="Equation.3" ShapeID="_x0000_i1053" DrawAspect="Content" ObjectID="_1493376097" r:id="rId61"/>
         </w:object>
       </w:r>
       <w:r>
@@ -2742,9 +2742,9 @@
         </w:rPr>
         <w:object w:dxaOrig="460" w:dyaOrig="360">
           <v:shape id="_x0000_i1054" type="#_x0000_t75" style="width:23.25pt;height:18pt" o:ole="">
-            <v:imagedata r:id="rId60" o:title=""/>
+            <v:imagedata r:id="rId62" o:title=""/>
           </v:shape>
-          <o:OLEObject Type="Embed" ProgID="Equation.3" ShapeID="_x0000_i1054" DrawAspect="Content" ObjectID="_1493072038" r:id="rId61"/>
+          <o:OLEObject Type="Embed" ProgID="Equation.3" ShapeID="_x0000_i1054" DrawAspect="Content" ObjectID="_1493376098" r:id="rId63"/>
         </w:object>
       </w:r>
       <w:r>
@@ -2767,9 +2767,9 @@
         </w:rPr>
         <w:object w:dxaOrig="400" w:dyaOrig="340">
           <v:shape id="_x0000_i1055" type="#_x0000_t75" style="width:20.25pt;height:17.25pt" o:ole="">
-            <v:imagedata r:id="rId62" o:title=""/>
+            <v:imagedata r:id="rId64" o:title=""/>
           </v:shape>
-          <o:OLEObject Type="Embed" ProgID="Equation.3" ShapeID="_x0000_i1055" DrawAspect="Content" ObjectID="_1493072039" r:id="rId63"/>
+          <o:OLEObject Type="Embed" ProgID="Equation.3" ShapeID="_x0000_i1055" DrawAspect="Content" ObjectID="_1493376099" r:id="rId65"/>
         </w:object>
       </w:r>
       <w:r>
@@ -4702,7 +4702,7 @@
                     </pic:cNvPicPr>
                   </pic:nvPicPr>
                   <pic:blipFill>
-                    <a:blip r:embed="rId64">
+                    <a:blip r:embed="rId66">
                       <a:extLst>
                         <a:ext uri="{28A0092B-C50C-407E-A947-70E740481C1C}">
                           <a14:useLocalDpi xmlns:a14="http://schemas.microsoft.com/office/drawing/2010/main" val="0"/>
@@ -4773,9 +4773,9 @@
         </w:rPr>
         <w:object w:dxaOrig="960" w:dyaOrig="620">
           <v:shape id="_x0000_i1056" type="#_x0000_t75" style="width:48pt;height:30.75pt" o:ole="">
-            <v:imagedata r:id="rId65" o:title=""/>
+            <v:imagedata r:id="rId67" o:title=""/>
           </v:shape>
-          <o:OLEObject Type="Embed" ProgID="Equation.3" ShapeID="_x0000_i1056" DrawAspect="Content" ObjectID="_1493072040" r:id="rId66"/>
+          <o:OLEObject Type="Embed" ProgID="Equation.3" ShapeID="_x0000_i1056" DrawAspect="Content" ObjectID="_1493376100" r:id="rId68"/>
         </w:object>
       </w:r>
       <w:r>
@@ -4965,7 +4965,7 @@
                     </pic:cNvPicPr>
                   </pic:nvPicPr>
                   <pic:blipFill>
-                    <a:blip r:embed="rId67">
+                    <a:blip r:embed="rId69">
                       <a:extLst>
                         <a:ext uri="{28A0092B-C50C-407E-A947-70E740481C1C}">
                           <a14:useLocalDpi xmlns:a14="http://schemas.microsoft.com/office/drawing/2010/main" val="0"/>
@@ -6773,9 +6773,9 @@
         </w:rPr>
         <w:object w:dxaOrig="3580" w:dyaOrig="420">
           <v:shape id="_x0000_i1057" type="#_x0000_t75" style="width:179.25pt;height:21pt" o:ole="">
-            <v:imagedata r:id="rId68" o:title=""/>
+            <v:imagedata r:id="rId70" o:title=""/>
           </v:shape>
-          <o:OLEObject Type="Embed" ProgID="Equation.2" ShapeID="_x0000_i1057" DrawAspect="Content" ObjectID="_1493072041" r:id="rId69"/>
+          <o:OLEObject Type="Embed" ProgID="Equation.2" ShapeID="_x0000_i1057" DrawAspect="Content" ObjectID="_1493376101" r:id="rId71"/>
         </w:object>
       </w:r>
       <w:r>
@@ -6978,9 +6978,9 @@
         </w:rPr>
         <w:object w:dxaOrig="3420" w:dyaOrig="400">
           <v:shape id="_x0000_i1058" type="#_x0000_t75" style="width:171pt;height:20.25pt" o:ole="">
-            <v:imagedata r:id="rId70" o:title=""/>
+            <v:imagedata r:id="rId72" o:title=""/>
           </v:shape>
-          <o:OLEObject Type="Embed" ProgID="Equation.2" ShapeID="_x0000_i1058" DrawAspect="Content" ObjectID="_1493072042" r:id="rId71"/>
+          <o:OLEObject Type="Embed" ProgID="Equation.2" ShapeID="_x0000_i1058" DrawAspect="Content" ObjectID="_1493376102" r:id="rId73"/>
         </w:object>
       </w:r>
     </w:p>
@@ -7139,9 +7139,9 @@
         </w:rPr>
         <w:object w:dxaOrig="1620" w:dyaOrig="380">
           <v:shape id="_x0000_i1059" type="#_x0000_t75" style="width:81pt;height:19.5pt" o:ole="" filled="t">
-            <v:imagedata r:id="rId72" o:title=""/>
+            <v:imagedata r:id="rId74" o:title=""/>
           </v:shape>
-          <o:OLEObject Type="Embed" ProgID="Equation.3" ShapeID="_x0000_i1059" DrawAspect="Content" ObjectID="_1493072043" r:id="rId73"/>
+          <o:OLEObject Type="Embed" ProgID="Equation.3" ShapeID="_x0000_i1059" DrawAspect="Content" ObjectID="_1493376103" r:id="rId75"/>
         </w:object>
       </w:r>
       <w:r>
@@ -7259,9 +7259,9 @@
         </w:rPr>
         <w:object w:dxaOrig="1200" w:dyaOrig="700">
           <v:shape id="_x0000_i1060" type="#_x0000_t75" style="width:60pt;height:35.25pt" o:ole="">
-            <v:imagedata r:id="rId74" o:title=""/>
+            <v:imagedata r:id="rId76" o:title=""/>
           </v:shape>
-          <o:OLEObject Type="Embed" ProgID="Equation.3" ShapeID="_x0000_i1060" DrawAspect="Content" ObjectID="_1493072044" r:id="rId75"/>
+          <o:OLEObject Type="Embed" ProgID="Equation.3" ShapeID="_x0000_i1060" DrawAspect="Content" ObjectID="_1493376104" r:id="rId77"/>
         </w:object>
       </w:r>
       <w:r>
@@ -7509,22 +7509,16 @@
         <w:pStyle w:val="a6"/>
         <w:ind w:firstLine="851"/>
       </w:pPr>
-      <w:r>
-        <w:t xml:space="preserve">MS </w:t>
-      </w:r>
       <w:proofErr w:type="spellStart"/>
       <w:r>
+        <w:t>MS</w:t>
+      </w:r>
+      <w:r>
         <w:t>Project</w:t>
       </w:r>
       <w:proofErr w:type="spellEnd"/>
       <w:r>
-        <w:t xml:space="preserve"> позволяет автоматизировать расчёт затрат на ресурсы: как трудовые, так и материальные (рисунок 5.3). Расходы на заработную плату составляют </w:t>
-      </w:r>
-      <w:r>
-        <w:t>551000р</w:t>
-      </w:r>
-      <w:r>
-        <w:t>.</w:t>
+        <w:t xml:space="preserve"> позволяет автоматизировать расчёт затрат на ресурсы: как трудовые, так и материальные (рисунок 5.3). Расходы на заработную плату составляют 551000р.</w:t>
       </w:r>
     </w:p>
     <w:p>
@@ -7534,7 +7528,6 @@
         <w:jc w:val="left"/>
       </w:pPr>
       <w:r>
-        <w:lastRenderedPageBreak/>
         <w:t xml:space="preserve">Отчисления на заработную плату в виде выплаты единого социального налога в 30% составляют </w:t>
       </w:r>
       <w:r>
@@ -7543,6 +7536,8 @@
       <w:r>
         <w:t>р.</w:t>
       </w:r>
+      <w:bookmarkStart w:id="0" w:name="_GoBack"/>
+      <w:bookmarkEnd w:id="0"/>
     </w:p>
     <w:p>
       <w:pPr>
@@ -7561,6 +7556,7 @@
         <w:rPr>
           <w:b/>
         </w:rPr>
+        <w:lastRenderedPageBreak/>
         <w:t>Расчет расходов, связанных с обеспечением работ оборудованием</w:t>
       </w:r>
     </w:p>
@@ -8423,9 +8419,9 @@
         </w:rPr>
         <w:object w:dxaOrig="2625" w:dyaOrig="855">
           <v:shape id="_x0000_i1061" type="#_x0000_t75" style="width:104.25pt;height:33.75pt" o:ole="">
-            <v:imagedata r:id="rId76" o:title=""/>
+            <v:imagedata r:id="rId78" o:title=""/>
           </v:shape>
-          <o:OLEObject Type="Embed" ProgID="Equation.3" ShapeID="_x0000_i1061" DrawAspect="Content" ObjectID="_1493072045" r:id="rId77"/>
+          <o:OLEObject Type="Embed" ProgID="Equation.3" ShapeID="_x0000_i1061" DrawAspect="Content" ObjectID="_1493376105" r:id="rId79"/>
         </w:object>
       </w:r>
     </w:p>
@@ -8549,9 +8545,9 @@
         </w:rPr>
         <w:object w:dxaOrig="3120" w:dyaOrig="620">
           <v:shape id="_x0000_i1062" type="#_x0000_t75" style="width:155.25pt;height:30.75pt" o:ole="">
-            <v:imagedata r:id="rId78" o:title=""/>
+            <v:imagedata r:id="rId80" o:title=""/>
           </v:shape>
-          <o:OLEObject Type="Embed" ProgID="Equation.3" ShapeID="_x0000_i1062" DrawAspect="Content" ObjectID="_1493072046" r:id="rId79"/>
+          <o:OLEObject Type="Embed" ProgID="Equation.3" ShapeID="_x0000_i1062" DrawAspect="Content" ObjectID="_1493376106" r:id="rId81"/>
         </w:object>
       </w:r>
     </w:p>
@@ -8568,6 +8564,7 @@
         <w:rPr>
           <w:b/>
         </w:rPr>
+        <w:lastRenderedPageBreak/>
         <w:t>Расчет</w:t>
       </w:r>
       <w:r>
@@ -8598,9 +8595,9 @@
         </w:rPr>
         <w:object w:dxaOrig="2040" w:dyaOrig="360">
           <v:shape id="_x0000_i1063" type="#_x0000_t75" style="width:102pt;height:18pt" o:ole="">
-            <v:imagedata r:id="rId80" o:title=""/>
+            <v:imagedata r:id="rId82" o:title=""/>
           </v:shape>
-          <o:OLEObject Type="Embed" ProgID="Equation.3" ShapeID="_x0000_i1063" DrawAspect="Content" ObjectID="_1493072047" r:id="rId81"/>
+          <o:OLEObject Type="Embed" ProgID="Equation.3" ShapeID="_x0000_i1063" DrawAspect="Content" ObjectID="_1493376107" r:id="rId83"/>
         </w:object>
       </w:r>
     </w:p>
@@ -8622,9 +8619,9 @@
         </w:rPr>
         <w:object w:dxaOrig="3240" w:dyaOrig="360">
           <v:shape id="_x0000_i1064" type="#_x0000_t75" style="width:162pt;height:18pt" o:ole="">
-            <v:imagedata r:id="rId82" o:title=""/>
+            <v:imagedata r:id="rId84" o:title=""/>
           </v:shape>
-          <o:OLEObject Type="Embed" ProgID="Equation.3" ShapeID="_x0000_i1064" DrawAspect="Content" ObjectID="_1493072048" r:id="rId83"/>
+          <o:OLEObject Type="Embed" ProgID="Equation.3" ShapeID="_x0000_i1064" DrawAspect="Content" ObjectID="_1493376108" r:id="rId85"/>
         </w:object>
       </w:r>
       <w:r>
@@ -8668,7 +8665,7 @@
                     </pic:cNvPicPr>
                   </pic:nvPicPr>
                   <pic:blipFill>
-                    <a:blip r:embed="rId84">
+                    <a:blip r:embed="rId86">
                       <a:extLst>
                         <a:ext uri="{28A0092B-C50C-407E-A947-70E740481C1C}">
                           <a14:useLocalDpi xmlns:a14="http://schemas.microsoft.com/office/drawing/2010/main" val="0"/>
@@ -8737,9 +8734,9 @@
         </w:rPr>
         <w:object w:dxaOrig="6120" w:dyaOrig="279">
           <v:shape id="_x0000_i1065" type="#_x0000_t75" style="width:306pt;height:13.5pt" o:ole="">
-            <v:imagedata r:id="rId85" o:title=""/>
+            <v:imagedata r:id="rId87" o:title=""/>
           </v:shape>
-          <o:OLEObject Type="Embed" ProgID="Equation.3" ShapeID="_x0000_i1065" DrawAspect="Content" ObjectID="_1493072049" r:id="rId86"/>
+          <o:OLEObject Type="Embed" ProgID="Equation.3" ShapeID="_x0000_i1065" DrawAspect="Content" ObjectID="_1493376109" r:id="rId88"/>
         </w:object>
       </w:r>
       <w:r>
@@ -8784,7 +8781,7 @@
                     </pic:cNvPicPr>
                   </pic:nvPicPr>
                   <pic:blipFill>
-                    <a:blip r:embed="rId87">
+                    <a:blip r:embed="rId89">
                       <a:extLst>
                         <a:ext uri="{28A0092B-C50C-407E-A947-70E740481C1C}">
                           <a14:useLocalDpi xmlns:a14="http://schemas.microsoft.com/office/drawing/2010/main" val="0"/>
@@ -8850,9 +8847,9 @@
         </w:rPr>
         <w:object w:dxaOrig="6560" w:dyaOrig="360">
           <v:shape id="_x0000_i1066" type="#_x0000_t75" style="width:327.75pt;height:18pt" o:ole="">
-            <v:imagedata r:id="rId88" o:title=""/>
+            <v:imagedata r:id="rId90" o:title=""/>
           </v:shape>
-          <o:OLEObject Type="Embed" ProgID="Equation.3" ShapeID="_x0000_i1066" DrawAspect="Content" ObjectID="_1493072050" r:id="rId89"/>
+          <o:OLEObject Type="Embed" ProgID="Equation.3" ShapeID="_x0000_i1066" DrawAspect="Content" ObjectID="_1493376110" r:id="rId91"/>
         </w:object>
       </w:r>
       <w:r>
@@ -8865,7 +8862,6 @@
         <w:ind w:firstLine="851"/>
       </w:pPr>
       <w:r>
-        <w:lastRenderedPageBreak/>
         <w:t>На рисунке 5.5 представлена структура затрат на разработку.</w:t>
       </w:r>
     </w:p>
@@ -8879,6 +8875,7 @@
         <w:rPr>
           <w:noProof/>
         </w:rPr>
+        <w:lastRenderedPageBreak/>
         <w:drawing>
           <wp:inline distT="0" distB="0" distL="0" distR="0">
             <wp:extent cx="4829175" cy="2771775"/>
@@ -8897,7 +8894,7 @@
                     </pic:cNvPicPr>
                   </pic:nvPicPr>
                   <pic:blipFill>
-                    <a:blip r:embed="rId90">
+                    <a:blip r:embed="rId92">
                       <a:extLst>
                         <a:ext uri="{28A0092B-C50C-407E-A947-70E740481C1C}">
                           <a14:useLocalDpi xmlns:a14="http://schemas.microsoft.com/office/drawing/2010/main" val="0"/>
@@ -9154,9 +9151,9 @@
         </w:rPr>
         <w:object w:dxaOrig="3519" w:dyaOrig="520">
           <v:shape id="_x0000_i1067" type="#_x0000_t75" style="width:176.25pt;height:26.25pt" o:ole="">
-            <v:imagedata r:id="rId91" o:title=""/>
+            <v:imagedata r:id="rId93" o:title=""/>
           </v:shape>
-          <o:OLEObject Type="Embed" ProgID="Equation.2" ShapeID="_x0000_i1067" DrawAspect="Content" ObjectID="_1493072051" r:id="rId92"/>
+          <o:OLEObject Type="Embed" ProgID="Equation.2" ShapeID="_x0000_i1067" DrawAspect="Content" ObjectID="_1493376111" r:id="rId94"/>
         </w:object>
       </w:r>
     </w:p>
@@ -9166,6 +9163,7 @@
         <w:ind w:firstLine="851"/>
       </w:pPr>
       <w:r>
+        <w:lastRenderedPageBreak/>
         <w:t>г</w:t>
       </w:r>
       <w:r>
@@ -9372,9 +9370,9 @@
         </w:rPr>
         <w:object w:dxaOrig="2740" w:dyaOrig="800">
           <v:shape id="_x0000_i1068" type="#_x0000_t75" style="width:137.25pt;height:39.75pt" o:ole="">
-            <v:imagedata r:id="rId93" o:title=""/>
+            <v:imagedata r:id="rId95" o:title=""/>
           </v:shape>
-          <o:OLEObject Type="Embed" ProgID="Equation.3" ShapeID="_x0000_i1068" DrawAspect="Content" ObjectID="_1493072052" r:id="rId94"/>
+          <o:OLEObject Type="Embed" ProgID="Equation.3" ShapeID="_x0000_i1068" DrawAspect="Content" ObjectID="_1493376112" r:id="rId96"/>
         </w:object>
       </w:r>
       <w:r>
@@ -11208,8 +11206,6 @@
               </w:rPr>
               <w:t>237897,2</w:t>
             </w:r>
-            <w:bookmarkStart w:id="0" w:name="_GoBack"/>
-            <w:bookmarkEnd w:id="0"/>
           </w:p>
         </w:tc>
       </w:tr>
@@ -11228,7 +11224,6 @@
           <w:sz w:val="28"/>
           <w:szCs w:val="28"/>
         </w:rPr>
-        <w:lastRenderedPageBreak/>
         <w:t>Выводы</w:t>
       </w:r>
     </w:p>
@@ -11238,6 +11233,7 @@
         <w:ind w:firstLine="851"/>
       </w:pPr>
       <w:r>
+        <w:lastRenderedPageBreak/>
         <w:t>В результате выполнения организационно-экономических расчетов установлены следующие показатели данного проекта:</w:t>
       </w:r>
     </w:p>
@@ -11381,13 +11377,82 @@
       </w:r>
     </w:p>
     <w:sectPr>
+      <w:footerReference w:type="default" r:id="rId97"/>
       <w:pgSz w:w="11906" w:h="16838"/>
-      <w:pgMar w:top="1134" w:right="1134" w:bottom="1134" w:left="1701" w:header="709" w:footer="709" w:gutter="0"/>
+      <w:pgMar w:top="1134" w:right="1134" w:bottom="1134" w:left="1701" w:header="0" w:footer="0" w:gutter="0"/>
       <w:cols w:space="708"/>
       <w:docGrid w:linePitch="360"/>
     </w:sectPr>
   </w:body>
 </w:document>
+</file>
+
+<file path=word/endnotes.xml><?xml version="1.0" encoding="utf-8"?>
+<w:endnotes xmlns:wpc="http://schemas.microsoft.com/office/word/2010/wordprocessingCanvas" xmlns:mc="http://schemas.openxmlformats.org/markup-compatibility/2006" xmlns:o="urn:schemas-microsoft-com:office:office" xmlns:r="http://schemas.openxmlformats.org/officeDocument/2006/relationships" xmlns:m="http://schemas.openxmlformats.org/officeDocument/2006/math" xmlns:v="urn:schemas-microsoft-com:vml" xmlns:wp14="http://schemas.microsoft.com/office/word/2010/wordprocessingDrawing" xmlns:wp="http://schemas.openxmlformats.org/drawingml/2006/wordprocessingDrawing" xmlns:w10="urn:schemas-microsoft-com:office:word" xmlns:w="http://schemas.openxmlformats.org/wordprocessingml/2006/main" xmlns:w14="http://schemas.microsoft.com/office/word/2010/wordml" xmlns:w15="http://schemas.microsoft.com/office/word/2012/wordml" xmlns:wpg="http://schemas.microsoft.com/office/word/2010/wordprocessingGroup" xmlns:wpi="http://schemas.microsoft.com/office/word/2010/wordprocessingInk" xmlns:wne="http://schemas.microsoft.com/office/word/2006/wordml" xmlns:wps="http://schemas.microsoft.com/office/word/2010/wordprocessingShape" mc:Ignorable="w14 w15 wp14">
+  <w:endnote w:type="separator" w:id="-1">
+    <w:p>
+      <w:pPr>
+        <w:spacing w:after="0" w:line="240" w:lineRule="auto"/>
+      </w:pPr>
+      <w:r>
+        <w:separator/>
+      </w:r>
+    </w:p>
+  </w:endnote>
+  <w:endnote w:type="continuationSeparator" w:id="0">
+    <w:p>
+      <w:pPr>
+        <w:spacing w:after="0" w:line="240" w:lineRule="auto"/>
+      </w:pPr>
+      <w:r>
+        <w:continuationSeparator/>
+      </w:r>
+    </w:p>
+  </w:endnote>
+</w:endnotes>
+</file>
+
+<file path=word/footer1.xml><?xml version="1.0" encoding="utf-8"?>
+<w:ftr xmlns:wpc="http://schemas.microsoft.com/office/word/2010/wordprocessingCanvas" xmlns:mc="http://schemas.openxmlformats.org/markup-compatibility/2006" xmlns:o="urn:schemas-microsoft-com:office:office" xmlns:r="http://schemas.openxmlformats.org/officeDocument/2006/relationships" xmlns:m="http://schemas.openxmlformats.org/officeDocument/2006/math" xmlns:v="urn:schemas-microsoft-com:vml" xmlns:wp14="http://schemas.microsoft.com/office/word/2010/wordprocessingDrawing" xmlns:wp="http://schemas.openxmlformats.org/drawingml/2006/wordprocessingDrawing" xmlns:w10="urn:schemas-microsoft-com:office:word" xmlns:w="http://schemas.openxmlformats.org/wordprocessingml/2006/main" xmlns:w14="http://schemas.microsoft.com/office/word/2010/wordml" xmlns:w15="http://schemas.microsoft.com/office/word/2012/wordml" xmlns:wpg="http://schemas.microsoft.com/office/word/2010/wordprocessingGroup" xmlns:wpi="http://schemas.microsoft.com/office/word/2010/wordprocessingInk" xmlns:wne="http://schemas.microsoft.com/office/word/2006/wordml" xmlns:wps="http://schemas.microsoft.com/office/word/2010/wordprocessingShape" mc:Ignorable="w14 w15 wp14">
+  <w:p>
+    <w:pPr>
+      <w:pStyle w:val="a8"/>
+      <w:tabs>
+        <w:tab w:val="clear" w:pos="4153"/>
+        <w:tab w:val="clear" w:pos="8306"/>
+        <w:tab w:val="left" w:pos="2321"/>
+      </w:tabs>
+    </w:pPr>
+    <w:r>
+      <w:tab/>
+    </w:r>
+  </w:p>
+</w:ftr>
+</file>
+
+<file path=word/footnotes.xml><?xml version="1.0" encoding="utf-8"?>
+<w:footnotes xmlns:wpc="http://schemas.microsoft.com/office/word/2010/wordprocessingCanvas" xmlns:mc="http://schemas.openxmlformats.org/markup-compatibility/2006" xmlns:o="urn:schemas-microsoft-com:office:office" xmlns:r="http://schemas.openxmlformats.org/officeDocument/2006/relationships" xmlns:m="http://schemas.openxmlformats.org/officeDocument/2006/math" xmlns:v="urn:schemas-microsoft-com:vml" xmlns:wp14="http://schemas.microsoft.com/office/word/2010/wordprocessingDrawing" xmlns:wp="http://schemas.openxmlformats.org/drawingml/2006/wordprocessingDrawing" xmlns:w10="urn:schemas-microsoft-com:office:word" xmlns:w="http://schemas.openxmlformats.org/wordprocessingml/2006/main" xmlns:w14="http://schemas.microsoft.com/office/word/2010/wordml" xmlns:w15="http://schemas.microsoft.com/office/word/2012/wordml" xmlns:wpg="http://schemas.microsoft.com/office/word/2010/wordprocessingGroup" xmlns:wpi="http://schemas.microsoft.com/office/word/2010/wordprocessingInk" xmlns:wne="http://schemas.microsoft.com/office/word/2006/wordml" xmlns:wps="http://schemas.microsoft.com/office/word/2010/wordprocessingShape" mc:Ignorable="w14 w15 wp14">
+  <w:footnote w:type="separator" w:id="-1">
+    <w:p>
+      <w:pPr>
+        <w:spacing w:after="0" w:line="240" w:lineRule="auto"/>
+      </w:pPr>
+      <w:r>
+        <w:separator/>
+      </w:r>
+    </w:p>
+  </w:footnote>
+  <w:footnote w:type="continuationSeparator" w:id="0">
+    <w:p>
+      <w:pPr>
+        <w:spacing w:after="0" w:line="240" w:lineRule="auto"/>
+      </w:pPr>
+      <w:r>
+        <w:continuationSeparator/>
+      </w:r>
+    </w:p>
+  </w:footnote>
+</w:footnotes>
 </file>
 
 <file path=word/numbering.xml><?xml version="1.0" encoding="utf-8"?>
@@ -13261,6 +13326,28 @@
     <w:semiHidden/>
     <w:rsid w:val="004448C4"/>
   </w:style>
+  <w:style w:type="paragraph" w:styleId="af1">
+    <w:name w:val="header"/>
+    <w:basedOn w:val="a"/>
+    <w:link w:val="af2"/>
+    <w:uiPriority w:val="99"/>
+    <w:unhideWhenUsed/>
+    <w:rsid w:val="00ED7696"/>
+    <w:pPr>
+      <w:tabs>
+        <w:tab w:val="center" w:pos="4677"/>
+        <w:tab w:val="right" w:pos="9355"/>
+      </w:tabs>
+      <w:spacing w:after="0" w:line="240" w:lineRule="auto"/>
+    </w:pPr>
+  </w:style>
+  <w:style w:type="character" w:customStyle="1" w:styleId="af2">
+    <w:name w:val="Верхний колонтитул Знак"/>
+    <w:basedOn w:val="a0"/>
+    <w:link w:val="af1"/>
+    <w:uiPriority w:val="99"/>
+    <w:rsid w:val="00ED7696"/>
+  </w:style>
 </w:styles>
 </file>
 
@@ -13530,7 +13617,7 @@
 </file>
 
 <file path=customXml/itemProps1.xml><?xml version="1.0" encoding="utf-8"?>
-<ds:datastoreItem xmlns:ds="http://schemas.openxmlformats.org/officeDocument/2006/customXml" ds:itemID="{C237A40D-590F-42B9-8888-31947C699E86}">
+<ds:datastoreItem xmlns:ds="http://schemas.openxmlformats.org/officeDocument/2006/customXml" ds:itemID="{E0EB4FFF-F42B-43E8-B3A3-CC591954947A}">
   <ds:schemaRefs>
     <ds:schemaRef ds:uri="http://schemas.openxmlformats.org/officeDocument/2006/bibliography"/>
   </ds:schemaRefs>

</xml_diff>